<commit_message>
Aggiunta modello di dominio
</commit_message>
<xml_diff>
--- a/Biglietteria/Documentazione/Requisiti.docx
+++ b/Biglietteria/Documentazione/Requisiti.docx
@@ -4,26 +4,7 @@
   <w:body>
     <w:p>
       <w:pPr>
-        <w:jc w:val="center"/>
-        <w:rPr>
-          <w:b/>
-          <w:bCs/>
-          <w:sz w:val="32"/>
-          <w:szCs w:val="32"/>
-        </w:rPr>
-      </w:pPr>
-      <w:r>
-        <w:rPr>
-          <w:b/>
-          <w:bCs/>
-          <w:sz w:val="32"/>
-          <w:szCs w:val="32"/>
-        </w:rPr>
-        <w:t xml:space="preserve"> “Biglietteria Digitale”</w:t>
-      </w:r>
-    </w:p>
-    <w:p>
-      <w:pPr>
+        <w:ind w:firstLine="708"/>
         <w:jc w:val="center"/>
         <w:rPr>
           <w:b/>
@@ -34,49 +15,42 @@
       </w:pPr>
       <w:r>
         <w:rPr>
-          <w:sz w:val="24"/>
-          <w:szCs w:val="24"/>
-        </w:rPr>
-        <w:t>by Giava</w:t>
-      </w:r>
-      <w:r>
-        <w:rPr>
           <w:b/>
           <w:bCs/>
           <w:sz w:val="36"/>
           <w:szCs w:val="36"/>
         </w:rPr>
-        <w:t xml:space="preserve"> </w:t>
-      </w:r>
-    </w:p>
-    <w:p>
-      <w:pPr>
-        <w:jc w:val="center"/>
+        <w:t>Documentazione relativa ai requisiti</w:t>
+      </w:r>
+      <w:r>
         <w:rPr>
           <w:b/>
           <w:bCs/>
           <w:sz w:val="36"/>
           <w:szCs w:val="36"/>
         </w:rPr>
-      </w:pPr>
-      <w:r>
+        <w:t xml:space="preserve"> e all’analisi:</w:t>
+      </w:r>
+    </w:p>
+    <w:p>
+      <w:pPr>
+        <w:jc w:val="center"/>
         <w:rPr>
           <w:b/>
           <w:bCs/>
           <w:sz w:val="36"/>
           <w:szCs w:val="36"/>
         </w:rPr>
-        <w:t>Documentazione relativa ai requisiti</w:t>
-      </w:r>
-    </w:p>
-    <w:p>
-      <w:pPr>
-        <w:jc w:val="center"/>
-        <w:rPr>
-          <w:sz w:val="24"/>
-          <w:szCs w:val="24"/>
-        </w:rPr>
-      </w:pPr>
+      </w:pPr>
+      <w:r>
+        <w:rPr>
+          <w:b/>
+          <w:bCs/>
+          <w:sz w:val="36"/>
+          <w:szCs w:val="36"/>
+        </w:rPr>
+        <w:t>Requisiti</w:t>
+      </w:r>
     </w:p>
     <w:p>
       <w:pPr>
@@ -1705,14 +1679,12 @@
         <w:rPr>
           <w:sz w:val="24"/>
           <w:szCs w:val="24"/>
-          <w:highlight w:val="yellow"/>
-        </w:rPr>
-      </w:pPr>
-      <w:r>
-        <w:rPr>
-          <w:sz w:val="24"/>
-          <w:szCs w:val="24"/>
-          <w:highlight w:val="yellow"/>
+        </w:rPr>
+      </w:pPr>
+      <w:r>
+        <w:rPr>
+          <w:sz w:val="24"/>
+          <w:szCs w:val="24"/>
         </w:rPr>
         <w:lastRenderedPageBreak/>
         <w:t>Per completare l’acquisto di un biglietto bisognerà indicare determinate informazioni per verificare il sovrapprezzo/diminuzione prezzo del ticket, come:</w:t>
@@ -1730,14 +1702,12 @@
         <w:rPr>
           <w:sz w:val="24"/>
           <w:szCs w:val="24"/>
-          <w:highlight w:val="yellow"/>
-        </w:rPr>
-      </w:pPr>
-      <w:r>
-        <w:rPr>
-          <w:sz w:val="24"/>
-          <w:szCs w:val="24"/>
-          <w:highlight w:val="yellow"/>
+        </w:rPr>
+      </w:pPr>
+      <w:r>
+        <w:rPr>
+          <w:sz w:val="24"/>
+          <w:szCs w:val="24"/>
         </w:rPr>
         <w:t>L’aggiunta di una o più persone</w:t>
       </w:r>
@@ -1754,14 +1724,12 @@
         <w:rPr>
           <w:sz w:val="24"/>
           <w:szCs w:val="24"/>
-          <w:highlight w:val="yellow"/>
-        </w:rPr>
-      </w:pPr>
-      <w:r>
-        <w:rPr>
-          <w:sz w:val="24"/>
-          <w:szCs w:val="24"/>
-          <w:highlight w:val="yellow"/>
+        </w:rPr>
+      </w:pPr>
+      <w:r>
+        <w:rPr>
+          <w:sz w:val="24"/>
+          <w:szCs w:val="24"/>
         </w:rPr>
         <w:t>Il trasporto di oggetti ingombranti (bicicletta, monopattino, bagagli, ecc. ...)</w:t>
       </w:r>
@@ -1778,14 +1746,12 @@
         <w:rPr>
           <w:sz w:val="24"/>
           <w:szCs w:val="24"/>
-          <w:highlight w:val="yellow"/>
-        </w:rPr>
-      </w:pPr>
-      <w:r>
-        <w:rPr>
-          <w:sz w:val="24"/>
-          <w:szCs w:val="24"/>
-          <w:highlight w:val="yellow"/>
+        </w:rPr>
+      </w:pPr>
+      <w:r>
+        <w:rPr>
+          <w:sz w:val="24"/>
+          <w:szCs w:val="24"/>
         </w:rPr>
         <w:t>Animali domestici</w:t>
       </w:r>
@@ -1802,17 +1768,17 @@
         <w:rPr>
           <w:sz w:val="24"/>
           <w:szCs w:val="24"/>
-          <w:highlight w:val="yellow"/>
-        </w:rPr>
-      </w:pPr>
-      <w:r>
-        <w:rPr>
-          <w:sz w:val="24"/>
-          <w:szCs w:val="24"/>
-          <w:highlight w:val="yellow"/>
+        </w:rPr>
+      </w:pPr>
+      <w:r>
+        <w:rPr>
+          <w:sz w:val="24"/>
+          <w:szCs w:val="24"/>
         </w:rPr>
         <w:t>Studente</w:t>
       </w:r>
+      <w:bookmarkStart w:id="11" w:name="_GoBack"/>
+      <w:bookmarkEnd w:id="11"/>
     </w:p>
     <w:p>
       <w:pPr>
@@ -2192,7 +2158,7 @@
           <w:color w:val="auto"/>
         </w:rPr>
       </w:pPr>
-      <w:bookmarkStart w:id="11" w:name="_Toc119592649"/>
+      <w:bookmarkStart w:id="12" w:name="_Toc119592649"/>
       <w:r>
         <w:rPr>
           <w:b/>
@@ -2210,8 +2176,9 @@
         </w:rPr>
         <w:t>non funzionali</w:t>
       </w:r>
-      <w:bookmarkEnd w:id="11"/>
-    </w:p>
+      <w:bookmarkEnd w:id="12"/>
+    </w:p>
+    <w:p/>
     <w:p>
       <w:pPr>
         <w:pStyle w:val="Paragrafoelenco"/>
@@ -2524,7 +2491,7 @@
           <w:color w:val="auto"/>
         </w:rPr>
       </w:pPr>
-      <w:bookmarkStart w:id="12" w:name="_Toc119592650"/>
+      <w:bookmarkStart w:id="13" w:name="_Toc119592650"/>
       <w:r>
         <w:rPr>
           <w:b/>
@@ -2533,7 +2500,7 @@
         </w:rPr>
         <w:t>Requisiti interfaccia</w:t>
       </w:r>
-      <w:bookmarkEnd w:id="12"/>
+      <w:bookmarkEnd w:id="13"/>
     </w:p>
     <w:p>
       <w:pPr>
@@ -2712,8 +2679,6 @@
           <w:szCs w:val="24"/>
         </w:rPr>
       </w:pPr>
-      <w:bookmarkStart w:id="13" w:name="_GoBack"/>
-      <w:bookmarkEnd w:id="13"/>
     </w:p>
     <w:p>
       <w:pPr>
@@ -2735,7 +2700,6 @@
           <w:bCs/>
           <w:color w:val="auto"/>
         </w:rPr>
-        <w:lastRenderedPageBreak/>
         <w:t>Indice</w:t>
       </w:r>
       <w:bookmarkEnd w:id="14"/>
@@ -6484,6 +6448,7 @@
   <w:style w:type="character" w:default="1" w:styleId="Carpredefinitoparagrafo">
     <w:name w:val="Default Paragraph Font"/>
     <w:uiPriority w:val="1"/>
+    <w:semiHidden/>
     <w:unhideWhenUsed/>
   </w:style>
   <w:style w:type="table" w:default="1" w:styleId="Tabellanormale">
@@ -6894,6 +6859,21 @@
 </file>
 
 <file path=customXml/item1.xml><?xml version="1.0" encoding="utf-8"?>
+<p:properties xmlns:p="http://schemas.microsoft.com/office/2006/metadata/properties" xmlns:xsi="http://www.w3.org/2001/XMLSchema-instance" xmlns:pc="http://schemas.microsoft.com/office/infopath/2007/PartnerControls">
+  <documentManagement/>
+</p:properties>
+</file>
+
+<file path=customXml/item2.xml><?xml version="1.0" encoding="utf-8"?>
+<?mso-contentType ?>
+<FormTemplates xmlns="http://schemas.microsoft.com/sharepoint/v3/contenttype/forms">
+  <Display>DocumentLibraryForm</Display>
+  <Edit>DocumentLibraryForm</Edit>
+  <New>DocumentLibraryForm</New>
+</FormTemplates>
+</file>
+
+<file path=customXml/item3.xml><?xml version="1.0" encoding="utf-8"?>
 <ct:contentTypeSchema xmlns:ct="http://schemas.microsoft.com/office/2006/metadata/contentType" xmlns:ma="http://schemas.microsoft.com/office/2006/metadata/properties/metaAttributes" ct:_="" ma:_="" ma:contentTypeName="Documento" ma:contentTypeID="0x0101008AAC008EABA801438268FAF2C7E0594C" ma:contentTypeVersion="9" ma:contentTypeDescription="Creare un nuovo documento." ma:contentTypeScope="" ma:versionID="000510e6de4ad11ec78afc3623c6a0f4">
   <xsd:schema xmlns:xsd="http://www.w3.org/2001/XMLSchema" xmlns:xs="http://www.w3.org/2001/XMLSchema" xmlns:p="http://schemas.microsoft.com/office/2006/metadata/properties" xmlns:ns3="cbdaddff-a8b3-45e2-adb9-6835825f0c60" targetNamespace="http://schemas.microsoft.com/office/2006/metadata/properties" ma:root="true" ma:fieldsID="52f2984e7fa4c82a1ab1e5190e3405bf" ns3:_="">
     <xsd:import namespace="cbdaddff-a8b3-45e2-adb9-6835825f0c60"/>
@@ -7071,26 +7051,28 @@
 </ct:contentTypeSchema>
 </file>
 
-<file path=customXml/item2.xml><?xml version="1.0" encoding="utf-8"?>
-<?mso-contentType ?>
-<FormTemplates xmlns="http://schemas.microsoft.com/sharepoint/v3/contenttype/forms">
-  <Display>DocumentLibraryForm</Display>
-  <Edit>DocumentLibraryForm</Edit>
-  <New>DocumentLibraryForm</New>
-</FormTemplates>
-</file>
-
-<file path=customXml/item3.xml><?xml version="1.0" encoding="utf-8"?>
-<p:properties xmlns:p="http://schemas.microsoft.com/office/2006/metadata/properties" xmlns:xsi="http://www.w3.org/2001/XMLSchema-instance" xmlns:pc="http://schemas.microsoft.com/office/infopath/2007/PartnerControls">
-  <documentManagement/>
-</p:properties>
-</file>
-
 <file path=customXml/item4.xml><?xml version="1.0" encoding="utf-8"?>
 <b:Sources xmlns:b="http://schemas.openxmlformats.org/officeDocument/2006/bibliography" xmlns="http://schemas.openxmlformats.org/officeDocument/2006/bibliography" SelectedStyle="\APASixthEditionOfficeOnline.xsl" StyleName="APA" Version="6"/>
 </file>
 
 <file path=customXml/itemProps1.xml><?xml version="1.0" encoding="utf-8"?>
+<ds:datastoreItem xmlns:ds="http://schemas.openxmlformats.org/officeDocument/2006/customXml" ds:itemID="{92926BC3-3A94-4750-BA92-67A7FA745CB4}">
+  <ds:schemaRefs>
+    <ds:schemaRef ds:uri="http://schemas.microsoft.com/office/2006/metadata/properties"/>
+    <ds:schemaRef ds:uri="http://schemas.microsoft.com/office/infopath/2007/PartnerControls"/>
+  </ds:schemaRefs>
+</ds:datastoreItem>
+</file>
+
+<file path=customXml/itemProps2.xml><?xml version="1.0" encoding="utf-8"?>
+<ds:datastoreItem xmlns:ds="http://schemas.openxmlformats.org/officeDocument/2006/customXml" ds:itemID="{EBF4332A-B353-49E6-B4E9-930C8FA641A2}">
+  <ds:schemaRefs>
+    <ds:schemaRef ds:uri="http://schemas.microsoft.com/sharepoint/v3/contenttype/forms"/>
+  </ds:schemaRefs>
+</ds:datastoreItem>
+</file>
+
+<file path=customXml/itemProps3.xml><?xml version="1.0" encoding="utf-8"?>
 <ds:datastoreItem xmlns:ds="http://schemas.openxmlformats.org/officeDocument/2006/customXml" ds:itemID="{CC00EFEB-477E-476C-9112-35408640B146}">
   <ds:schemaRefs>
     <ds:schemaRef ds:uri="http://schemas.microsoft.com/office/2006/metadata/contentType"/>
@@ -7108,25 +7090,8 @@
 </ds:datastoreItem>
 </file>
 
-<file path=customXml/itemProps2.xml><?xml version="1.0" encoding="utf-8"?>
-<ds:datastoreItem xmlns:ds="http://schemas.openxmlformats.org/officeDocument/2006/customXml" ds:itemID="{EBF4332A-B353-49E6-B4E9-930C8FA641A2}">
-  <ds:schemaRefs>
-    <ds:schemaRef ds:uri="http://schemas.microsoft.com/sharepoint/v3/contenttype/forms"/>
-  </ds:schemaRefs>
-</ds:datastoreItem>
-</file>
-
-<file path=customXml/itemProps3.xml><?xml version="1.0" encoding="utf-8"?>
-<ds:datastoreItem xmlns:ds="http://schemas.openxmlformats.org/officeDocument/2006/customXml" ds:itemID="{92926BC3-3A94-4750-BA92-67A7FA745CB4}">
-  <ds:schemaRefs>
-    <ds:schemaRef ds:uri="http://schemas.microsoft.com/office/2006/metadata/properties"/>
-    <ds:schemaRef ds:uri="http://schemas.microsoft.com/office/infopath/2007/PartnerControls"/>
-  </ds:schemaRefs>
-</ds:datastoreItem>
-</file>
-
 <file path=customXml/itemProps4.xml><?xml version="1.0" encoding="utf-8"?>
-<ds:datastoreItem xmlns:ds="http://schemas.openxmlformats.org/officeDocument/2006/customXml" ds:itemID="{DFD61873-233C-48D1-B637-743B0F6A0C22}">
+<ds:datastoreItem xmlns:ds="http://schemas.openxmlformats.org/officeDocument/2006/customXml" ds:itemID="{2A7CBEC6-0746-419C-967F-C319BFF57409}">
   <ds:schemaRefs>
     <ds:schemaRef ds:uri="http://schemas.openxmlformats.org/officeDocument/2006/bibliography"/>
   </ds:schemaRefs>

</xml_diff>

<commit_message>
Aggiornamento documentazione, aggiunta test e rimozione grafica abbonamento
Aggiornato UML, aggiornato documento requisiti,
</commit_message>
<xml_diff>
--- a/Biglietteria/Documentazione/Requisiti.docx
+++ b/Biglietteria/Documentazione/Requisiti.docx
@@ -1,11 +1,9 @@
 
 <file path=word/document.xml><?xml version="1.0" encoding="utf-8"?>
-<w:document xmlns:wpc="http://schemas.microsoft.com/office/word/2010/wordprocessingCanvas" xmlns:cx="http://schemas.microsoft.com/office/drawing/2014/chartex" xmlns:mc="http://schemas.openxmlformats.org/markup-compatibility/2006" xmlns:o="urn:schemas-microsoft-com:office:office" xmlns:r="http://schemas.openxmlformats.org/officeDocument/2006/relationships" xmlns:m="http://schemas.openxmlformats.org/officeDocument/2006/math" xmlns:v="urn:schemas-microsoft-com:vml" xmlns:wp14="http://schemas.microsoft.com/office/word/2010/wordprocessingDrawing" xmlns:wp="http://schemas.openxmlformats.org/drawingml/2006/wordprocessingDrawing" xmlns:w10="urn:schemas-microsoft-com:office:word" xmlns:w="http://schemas.openxmlformats.org/wordprocessingml/2006/main" xmlns:w14="http://schemas.microsoft.com/office/word/2010/wordml" xmlns:w15="http://schemas.microsoft.com/office/word/2012/wordml" xmlns:w16se="http://schemas.microsoft.com/office/word/2015/wordml/symex" xmlns:wpg="http://schemas.microsoft.com/office/word/2010/wordprocessingGroup" xmlns:wpi="http://schemas.microsoft.com/office/word/2010/wordprocessingInk" xmlns:wne="http://schemas.microsoft.com/office/word/2006/wordml" xmlns:wps="http://schemas.microsoft.com/office/word/2010/wordprocessingShape" mc:Ignorable="w14 w15 w16se wp14">
+<w:document xmlns:wpc="http://schemas.microsoft.com/office/word/2010/wordprocessingCanvas" xmlns:cx="http://schemas.microsoft.com/office/drawing/2014/chartex" xmlns:cx1="http://schemas.microsoft.com/office/drawing/2015/9/8/chartex" xmlns:cx2="http://schemas.microsoft.com/office/drawing/2015/10/21/chartex" xmlns:cx3="http://schemas.microsoft.com/office/drawing/2016/5/9/chartex" xmlns:cx4="http://schemas.microsoft.com/office/drawing/2016/5/10/chartex" xmlns:cx5="http://schemas.microsoft.com/office/drawing/2016/5/11/chartex" xmlns:cx6="http://schemas.microsoft.com/office/drawing/2016/5/12/chartex" xmlns:cx7="http://schemas.microsoft.com/office/drawing/2016/5/13/chartex" xmlns:cx8="http://schemas.microsoft.com/office/drawing/2016/5/14/chartex" xmlns:mc="http://schemas.openxmlformats.org/markup-compatibility/2006" xmlns:aink="http://schemas.microsoft.com/office/drawing/2016/ink" xmlns:am3d="http://schemas.microsoft.com/office/drawing/2017/model3d" xmlns:o="urn:schemas-microsoft-com:office:office" xmlns:oel="http://schemas.microsoft.com/office/2019/extlst" xmlns:r="http://schemas.openxmlformats.org/officeDocument/2006/relationships" xmlns:m="http://schemas.openxmlformats.org/officeDocument/2006/math" xmlns:v="urn:schemas-microsoft-com:vml" xmlns:wp14="http://schemas.microsoft.com/office/word/2010/wordprocessingDrawing" xmlns:wp="http://schemas.openxmlformats.org/drawingml/2006/wordprocessingDrawing" xmlns:w10="urn:schemas-microsoft-com:office:word" xmlns:w="http://schemas.openxmlformats.org/wordprocessingml/2006/main" xmlns:w14="http://schemas.microsoft.com/office/word/2010/wordml" xmlns:w15="http://schemas.microsoft.com/office/word/2012/wordml" xmlns:w16cex="http://schemas.microsoft.com/office/word/2018/wordml/cex" xmlns:w16cid="http://schemas.microsoft.com/office/word/2016/wordml/cid" xmlns:w16="http://schemas.microsoft.com/office/word/2018/wordml" xmlns:w16sdtdh="http://schemas.microsoft.com/office/word/2020/wordml/sdtdatahash" xmlns:w16se="http://schemas.microsoft.com/office/word/2015/wordml/symex" xmlns:wpg="http://schemas.microsoft.com/office/word/2010/wordprocessingGroup" xmlns:wpi="http://schemas.microsoft.com/office/word/2010/wordprocessingInk" xmlns:wne="http://schemas.microsoft.com/office/word/2006/wordml" xmlns:wps="http://schemas.microsoft.com/office/word/2010/wordprocessingShape" mc:Ignorable="w14 w15 w16se w16cid w16 w16cex w16sdtdh wp14">
   <w:body>
     <w:p>
       <w:pPr>
-        <w:ind w:firstLine="708"/>
-        <w:jc w:val="center"/>
         <w:rPr>
           <w:b/>
           <w:bCs/>
@@ -31,17 +29,15 @@
         </w:rPr>
         <w:t xml:space="preserve"> e all’analisi:</w:t>
       </w:r>
-    </w:p>
-    <w:p>
-      <w:pPr>
-        <w:jc w:val="center"/>
+      <w:r>
         <w:rPr>
           <w:b/>
           <w:bCs/>
           <w:sz w:val="36"/>
           <w:szCs w:val="36"/>
         </w:rPr>
-      </w:pPr>
+        <w:t xml:space="preserve"> </w:t>
+      </w:r>
       <w:r>
         <w:rPr>
           <w:b/>
@@ -65,7 +61,7 @@
           <w:color w:val="auto"/>
         </w:rPr>
       </w:pPr>
-      <w:bookmarkStart w:id="0" w:name="_Toc119592638"/>
+      <w:bookmarkStart w:id="0" w:name="_Toc120111908"/>
       <w:r>
         <w:rPr>
           <w:b/>
@@ -100,7 +96,7 @@
           <w:color w:val="auto"/>
         </w:rPr>
       </w:pPr>
-      <w:bookmarkStart w:id="1" w:name="_Toc119592639"/>
+      <w:bookmarkStart w:id="1" w:name="_Toc120111909"/>
       <w:r>
         <w:rPr>
           <w:b/>
@@ -186,7 +182,7 @@
           <w:color w:val="auto"/>
         </w:rPr>
       </w:pPr>
-      <w:bookmarkStart w:id="2" w:name="_Toc119592640"/>
+      <w:bookmarkStart w:id="2" w:name="_Toc120111910"/>
       <w:r>
         <w:rPr>
           <w:b/>
@@ -265,7 +261,7 @@
           <w:color w:val="auto"/>
         </w:rPr>
       </w:pPr>
-      <w:bookmarkStart w:id="3" w:name="_Toc119592641"/>
+      <w:bookmarkStart w:id="3" w:name="_Toc120111911"/>
       <w:r>
         <w:rPr>
           <w:b/>
@@ -485,7 +481,7 @@
           <w:color w:val="auto"/>
         </w:rPr>
       </w:pPr>
-      <w:bookmarkStart w:id="4" w:name="_Toc119592642"/>
+      <w:bookmarkStart w:id="4" w:name="_Toc120111912"/>
       <w:r>
         <w:rPr>
           <w:b/>
@@ -525,7 +521,6 @@
           <w:sz w:val="24"/>
           <w:szCs w:val="24"/>
         </w:rPr>
-        <w:lastRenderedPageBreak/>
         <w:t>I</w:t>
       </w:r>
       <w:r>
@@ -616,6 +611,7 @@
           <w:sz w:val="24"/>
           <w:szCs w:val="24"/>
         </w:rPr>
+        <w:lastRenderedPageBreak/>
         <w:tab/>
       </w:r>
     </w:p>
@@ -632,7 +628,7 @@
           <w:color w:val="auto"/>
         </w:rPr>
       </w:pPr>
-      <w:bookmarkStart w:id="5" w:name="_Toc119592643"/>
+      <w:bookmarkStart w:id="5" w:name="_Toc120111913"/>
       <w:r>
         <w:rPr>
           <w:b/>
@@ -667,7 +663,7 @@
           <w:color w:val="auto"/>
         </w:rPr>
       </w:pPr>
-      <w:bookmarkStart w:id="6" w:name="_Toc119592644"/>
+      <w:bookmarkStart w:id="6" w:name="_Toc120111914"/>
       <w:r>
         <w:rPr>
           <w:b/>
@@ -917,7 +913,7 @@
           <w:color w:val="auto"/>
         </w:rPr>
       </w:pPr>
-      <w:bookmarkStart w:id="7" w:name="_Toc119592645"/>
+      <w:bookmarkStart w:id="7" w:name="_Toc120111915"/>
       <w:r>
         <w:rPr>
           <w:b/>
@@ -1018,7 +1014,7 @@
           <w:color w:val="auto"/>
         </w:rPr>
       </w:pPr>
-      <w:bookmarkStart w:id="8" w:name="_Toc119592646"/>
+      <w:bookmarkStart w:id="8" w:name="_Toc120111916"/>
       <w:r>
         <w:rPr>
           <w:b/>
@@ -1102,6 +1098,56 @@
         </w:rPr>
         <w:t>: L’utente per effettuare l’accesso alla piattaforma deve prima procedere alla registrazione del suo account. Il sistema poi controllerà i dati inseriti per evitare ridondanze (ex. inserimento di mail già presenti) di dati all’interno del database.</w:t>
       </w:r>
+    </w:p>
+    <w:p>
+      <w:pPr>
+        <w:pStyle w:val="Paragrafoelenco"/>
+        <w:ind w:left="1080"/>
+        <w:rPr>
+          <w:sz w:val="24"/>
+          <w:szCs w:val="24"/>
+        </w:rPr>
+      </w:pPr>
+    </w:p>
+    <w:p>
+      <w:pPr>
+        <w:pStyle w:val="Paragrafoelenco"/>
+        <w:ind w:left="1080"/>
+        <w:rPr>
+          <w:sz w:val="24"/>
+          <w:szCs w:val="24"/>
+        </w:rPr>
+      </w:pPr>
+    </w:p>
+    <w:p>
+      <w:pPr>
+        <w:pStyle w:val="Paragrafoelenco"/>
+        <w:ind w:left="1080"/>
+        <w:rPr>
+          <w:sz w:val="24"/>
+          <w:szCs w:val="24"/>
+        </w:rPr>
+      </w:pPr>
+    </w:p>
+    <w:p>
+      <w:pPr>
+        <w:pStyle w:val="Paragrafoelenco"/>
+        <w:ind w:left="1080"/>
+        <w:rPr>
+          <w:sz w:val="24"/>
+          <w:szCs w:val="24"/>
+        </w:rPr>
+      </w:pPr>
+    </w:p>
+    <w:p>
+      <w:pPr>
+        <w:pStyle w:val="Paragrafoelenco"/>
+        <w:ind w:left="1080"/>
+        <w:rPr>
+          <w:sz w:val="24"/>
+          <w:szCs w:val="24"/>
+        </w:rPr>
+      </w:pPr>
     </w:p>
     <w:p>
       <w:pPr>
@@ -1156,7 +1202,7 @@
           <w:color w:val="auto"/>
         </w:rPr>
       </w:pPr>
-      <w:bookmarkStart w:id="9" w:name="_Toc119592647"/>
+      <w:bookmarkStart w:id="9" w:name="_Toc120111917"/>
       <w:r>
         <w:rPr>
           <w:b/>
@@ -1189,7 +1235,7 @@
           <w:color w:val="auto"/>
         </w:rPr>
       </w:pPr>
-      <w:bookmarkStart w:id="10" w:name="_Toc119592648"/>
+      <w:bookmarkStart w:id="10" w:name="_Toc120111918"/>
       <w:r>
         <w:rPr>
           <w:b/>
@@ -1228,7 +1274,7 @@
           <w:sz w:val="24"/>
           <w:szCs w:val="24"/>
         </w:rPr>
-        <w:t xml:space="preserve">Login </w:t>
+        <w:t>Registrazione</w:t>
       </w:r>
     </w:p>
     <w:p>
@@ -1250,7 +1296,7 @@
           <w:sz w:val="24"/>
           <w:szCs w:val="24"/>
         </w:rPr>
-        <w:t>Registrazione</w:t>
+        <w:t xml:space="preserve">Login </w:t>
       </w:r>
     </w:p>
     <w:p>
@@ -1272,7 +1318,7 @@
           <w:sz w:val="24"/>
           <w:szCs w:val="24"/>
         </w:rPr>
-        <w:t>Acquisto biglietto</w:t>
+        <w:t>Ricerca</w:t>
       </w:r>
     </w:p>
     <w:p>
@@ -1294,7 +1340,7 @@
           <w:sz w:val="24"/>
           <w:szCs w:val="24"/>
         </w:rPr>
-        <w:t>Acquisto abbonamento</w:t>
+        <w:t xml:space="preserve">Acquisto </w:t>
       </w:r>
     </w:p>
     <w:p>
@@ -1321,6 +1367,148 @@
     </w:p>
     <w:p>
       <w:pPr>
+        <w:rPr>
+          <w:b/>
+          <w:sz w:val="24"/>
+          <w:szCs w:val="24"/>
+        </w:rPr>
+      </w:pPr>
+    </w:p>
+    <w:p>
+      <w:pPr>
+        <w:ind w:left="708"/>
+        <w:rPr>
+          <w:b/>
+          <w:sz w:val="24"/>
+          <w:szCs w:val="24"/>
+        </w:rPr>
+      </w:pPr>
+      <w:r>
+        <w:rPr>
+          <w:b/>
+          <w:sz w:val="24"/>
+          <w:szCs w:val="24"/>
+        </w:rPr>
+        <w:t xml:space="preserve">Registrazione: </w:t>
+      </w:r>
+      <w:r>
+        <w:rPr>
+          <w:sz w:val="24"/>
+          <w:szCs w:val="24"/>
+        </w:rPr>
+        <w:t>In caso non abbia un account esistente sarà permessa la creazione di un account con l’inserimento, nei campi, dei dati obbligatori al proprio riconoscimento (nome, cognome, codice fiscale, ecc..).</w:t>
+      </w:r>
+    </w:p>
+    <w:p>
+      <w:pPr>
+        <w:ind w:left="708"/>
+        <w:rPr>
+          <w:sz w:val="24"/>
+          <w:szCs w:val="24"/>
+        </w:rPr>
+      </w:pPr>
+      <w:r>
+        <w:rPr>
+          <w:sz w:val="24"/>
+          <w:szCs w:val="24"/>
+        </w:rPr>
+        <w:t>Scenario di successo principale: l’utente inserisce i dati personali e crea il suo account.</w:t>
+      </w:r>
+    </w:p>
+    <w:p>
+      <w:pPr>
+        <w:ind w:left="708"/>
+        <w:rPr>
+          <w:sz w:val="24"/>
+          <w:szCs w:val="24"/>
+        </w:rPr>
+      </w:pPr>
+      <w:r>
+        <w:rPr>
+          <w:sz w:val="24"/>
+          <w:szCs w:val="24"/>
+        </w:rPr>
+        <w:t>Scenari alternativi:</w:t>
+      </w:r>
+    </w:p>
+    <w:p>
+      <w:pPr>
+        <w:pStyle w:val="Paragrafoelenco"/>
+        <w:numPr>
+          <w:ilvl w:val="0"/>
+          <w:numId w:val="13"/>
+        </w:numPr>
+        <w:spacing w:line="256" w:lineRule="auto"/>
+        <w:ind w:left="1428"/>
+        <w:rPr>
+          <w:sz w:val="24"/>
+          <w:szCs w:val="24"/>
+        </w:rPr>
+      </w:pPr>
+      <w:r>
+        <w:rPr>
+          <w:sz w:val="24"/>
+          <w:szCs w:val="24"/>
+        </w:rPr>
+        <w:t>Se l’utente utilizza un’e-mail già presente nel sistema, il tentativo di registrazione fallisce.</w:t>
+      </w:r>
+    </w:p>
+    <w:p>
+      <w:pPr>
+        <w:pStyle w:val="Paragrafoelenco"/>
+        <w:numPr>
+          <w:ilvl w:val="0"/>
+          <w:numId w:val="13"/>
+        </w:numPr>
+        <w:spacing w:line="256" w:lineRule="auto"/>
+        <w:ind w:left="1428"/>
+        <w:rPr>
+          <w:sz w:val="24"/>
+          <w:szCs w:val="24"/>
+        </w:rPr>
+      </w:pPr>
+      <w:r>
+        <w:rPr>
+          <w:sz w:val="24"/>
+          <w:szCs w:val="24"/>
+        </w:rPr>
+        <w:t>Se dei campi non sono stati compilati correttamente, il tentativo fallisce e genera errore.</w:t>
+      </w:r>
+    </w:p>
+    <w:p>
+      <w:pPr>
+        <w:pStyle w:val="Paragrafoelenco"/>
+        <w:numPr>
+          <w:ilvl w:val="0"/>
+          <w:numId w:val="13"/>
+        </w:numPr>
+        <w:spacing w:line="256" w:lineRule="auto"/>
+        <w:ind w:left="1428"/>
+        <w:rPr>
+          <w:sz w:val="24"/>
+          <w:szCs w:val="24"/>
+        </w:rPr>
+      </w:pPr>
+      <w:r>
+        <w:rPr>
+          <w:sz w:val="24"/>
+          <w:szCs w:val="24"/>
+        </w:rPr>
+        <w:t>Se la connessione con il database e assente il sistema segnalerà un errore.</w:t>
+      </w:r>
+    </w:p>
+    <w:p>
+      <w:pPr>
+        <w:spacing w:line="256" w:lineRule="auto"/>
+        <w:ind w:left="708"/>
+        <w:rPr>
+          <w:sz w:val="24"/>
+          <w:szCs w:val="24"/>
+        </w:rPr>
+      </w:pPr>
+    </w:p>
+    <w:p>
+      <w:pPr>
         <w:ind w:left="708"/>
         <w:rPr>
           <w:b/>
@@ -1329,17 +1517,15 @@
           <w:szCs w:val="24"/>
         </w:rPr>
       </w:pPr>
-    </w:p>
-    <w:p>
-      <w:pPr>
-        <w:ind w:left="708"/>
+      <w:r>
         <w:rPr>
           <w:b/>
           <w:bCs/>
           <w:sz w:val="24"/>
           <w:szCs w:val="24"/>
         </w:rPr>
-      </w:pPr>
+        <w:t>Login:</w:t>
+      </w:r>
       <w:r>
         <w:rPr>
           <w:b/>
@@ -1347,15 +1533,6 @@
           <w:sz w:val="24"/>
           <w:szCs w:val="24"/>
         </w:rPr>
-        <w:t>Login:</w:t>
-      </w:r>
-      <w:r>
-        <w:rPr>
-          <w:b/>
-          <w:bCs/>
-          <w:sz w:val="24"/>
-          <w:szCs w:val="24"/>
-        </w:rPr>
         <w:t xml:space="preserve"> </w:t>
       </w:r>
       <w:r>
@@ -1395,21 +1572,7 @@
           <w:sz w:val="24"/>
           <w:szCs w:val="24"/>
         </w:rPr>
-        <w:t xml:space="preserve">Scenario di successo principale: l’utente inserisce </w:t>
-      </w:r>
-      <w:r>
-        <w:rPr>
-          <w:sz w:val="24"/>
-          <w:szCs w:val="24"/>
-        </w:rPr>
-        <w:t>e-mail</w:t>
-      </w:r>
-      <w:r>
-        <w:rPr>
-          <w:sz w:val="24"/>
-          <w:szCs w:val="24"/>
-        </w:rPr>
-        <w:t xml:space="preserve"> e password e il sistema identifica l’utente.</w:t>
+        <w:t>Scenario di successo principale: l’utente inserisce e-mail e password e il sistema identifica l’utente.</w:t>
       </w:r>
     </w:p>
     <w:p>
@@ -1447,21 +1610,7 @@
           <w:sz w:val="24"/>
           <w:szCs w:val="24"/>
         </w:rPr>
-        <w:t xml:space="preserve">Se l’utente non viene identificato: l’utente potrebbe aver inserito </w:t>
-      </w:r>
-      <w:r>
-        <w:rPr>
-          <w:sz w:val="24"/>
-          <w:szCs w:val="24"/>
-        </w:rPr>
-        <w:t>e-mail</w:t>
-      </w:r>
-      <w:r>
-        <w:rPr>
-          <w:sz w:val="24"/>
-          <w:szCs w:val="24"/>
-        </w:rPr>
-        <w:t xml:space="preserve"> e password errate o inesistenti</w:t>
+        <w:t>Se l’utente non viene identificato: l’utente potrebbe aver inserito e-mail e password errate o inesistenti</w:t>
       </w:r>
     </w:p>
     <w:p>
@@ -1488,38 +1637,87 @@
     </w:p>
     <w:p>
       <w:pPr>
+        <w:spacing w:line="256" w:lineRule="auto"/>
         <w:ind w:left="708"/>
         <w:rPr>
+          <w:sz w:val="24"/>
+          <w:szCs w:val="24"/>
+        </w:rPr>
+      </w:pPr>
+    </w:p>
+    <w:p>
+      <w:pPr>
+        <w:spacing w:line="256" w:lineRule="auto"/>
+        <w:ind w:left="708"/>
+        <w:rPr>
+          <w:sz w:val="24"/>
+          <w:szCs w:val="24"/>
+        </w:rPr>
+      </w:pPr>
+    </w:p>
+    <w:p>
+      <w:pPr>
+        <w:spacing w:line="256" w:lineRule="auto"/>
+        <w:ind w:left="708"/>
+        <w:rPr>
+          <w:sz w:val="24"/>
+          <w:szCs w:val="24"/>
+        </w:rPr>
+      </w:pPr>
+    </w:p>
+    <w:p>
+      <w:pPr>
+        <w:spacing w:line="256" w:lineRule="auto"/>
+        <w:ind w:left="708"/>
+        <w:rPr>
+          <w:sz w:val="24"/>
+          <w:szCs w:val="24"/>
+        </w:rPr>
+      </w:pPr>
+    </w:p>
+    <w:p>
+      <w:pPr>
+        <w:ind w:left="708"/>
+        <w:rPr>
           <w:b/>
-          <w:sz w:val="24"/>
-          <w:szCs w:val="24"/>
-        </w:rPr>
-      </w:pPr>
+          <w:bCs/>
+          <w:sz w:val="36"/>
+          <w:szCs w:val="36"/>
+        </w:rPr>
+      </w:pPr>
+      <w:r>
+        <w:rPr>
+          <w:b/>
+          <w:bCs/>
+          <w:sz w:val="24"/>
+          <w:szCs w:val="24"/>
+        </w:rPr>
+        <w:lastRenderedPageBreak/>
+        <w:t>Ricerca:</w:t>
+      </w:r>
+      <w:r>
+        <w:rPr>
+          <w:sz w:val="24"/>
+          <w:szCs w:val="24"/>
+        </w:rPr>
+        <w:t xml:space="preserve"> </w:t>
+      </w:r>
+      <w:r>
+        <w:rPr>
+          <w:sz w:val="24"/>
+          <w:szCs w:val="24"/>
+        </w:rPr>
+        <w:t>Effettuando il login l’utente sarà adesso abilitato alla ricerca dei titoli o abbonamenti acquistabili: selezionando la fermata di partenza, quella di arrivo e successivamente la data e l’ora potrà scegliere il biglietto per il mezzo che preferisce.</w:t>
+      </w:r>
     </w:p>
     <w:p>
       <w:pPr>
         <w:ind w:left="708"/>
         <w:rPr>
-          <w:b/>
-          <w:sz w:val="24"/>
-          <w:szCs w:val="24"/>
-        </w:rPr>
-      </w:pPr>
-      <w:r>
-        <w:rPr>
-          <w:b/>
-          <w:sz w:val="24"/>
-          <w:szCs w:val="24"/>
-        </w:rPr>
-        <w:t xml:space="preserve">Registrazione: </w:t>
-      </w:r>
-      <w:r>
-        <w:rPr>
-          <w:sz w:val="24"/>
-          <w:szCs w:val="24"/>
-        </w:rPr>
-        <w:t>In caso non abbia un account esistente sarà permessa la creazione di un account con l’inserimento, nei campi, dei dati obbligatori al proprio riconoscimento (nome, cognome, codice fiscale, ecc..).</w:t>
-      </w:r>
+          <w:sz w:val="24"/>
+          <w:szCs w:val="24"/>
+        </w:rPr>
+      </w:pPr>
     </w:p>
     <w:p>
       <w:pPr>
@@ -1534,23 +1732,24 @@
           <w:sz w:val="24"/>
           <w:szCs w:val="24"/>
         </w:rPr>
-        <w:t>Scenario di successo principale: l’utente inserisce i dati personali e crea il suo account.</w:t>
-      </w:r>
-    </w:p>
-    <w:p>
-      <w:pPr>
+        <w:t>Scenario di successo principale: l’utente trova il biglietto che più si addice alle sue esigenze</w:t>
+      </w:r>
+    </w:p>
+    <w:p>
+      <w:pPr>
+        <w:spacing w:line="256" w:lineRule="auto"/>
         <w:ind w:left="708"/>
         <w:rPr>
-          <w:sz w:val="24"/>
-          <w:szCs w:val="24"/>
-        </w:rPr>
-      </w:pPr>
-      <w:r>
-        <w:rPr>
-          <w:sz w:val="24"/>
-          <w:szCs w:val="24"/>
-        </w:rPr>
-        <w:t>Scenari alternativi:</w:t>
+          <w:sz w:val="32"/>
+          <w:szCs w:val="32"/>
+        </w:rPr>
+      </w:pPr>
+      <w:r>
+        <w:rPr>
+          <w:sz w:val="24"/>
+          <w:szCs w:val="24"/>
+        </w:rPr>
+        <w:t xml:space="preserve">Scenari alternativi: </w:t>
       </w:r>
     </w:p>
     <w:p>
@@ -1558,54 +1757,127 @@
         <w:pStyle w:val="Paragrafoelenco"/>
         <w:numPr>
           <w:ilvl w:val="0"/>
-          <w:numId w:val="13"/>
+          <w:numId w:val="20"/>
         </w:numPr>
         <w:spacing w:line="256" w:lineRule="auto"/>
-        <w:ind w:left="1428"/>
-        <w:rPr>
-          <w:sz w:val="24"/>
-          <w:szCs w:val="24"/>
-        </w:rPr>
-      </w:pPr>
-      <w:r>
-        <w:rPr>
-          <w:sz w:val="24"/>
-          <w:szCs w:val="24"/>
-        </w:rPr>
-        <w:t>Se l’utente utilizza un’e-mail già presente nel sistema, il tentativo di registrazione fallisce.</w:t>
-      </w:r>
-    </w:p>
-    <w:p>
-      <w:pPr>
-        <w:pStyle w:val="Paragrafoelenco"/>
+        <w:rPr>
+          <w:sz w:val="24"/>
+          <w:szCs w:val="24"/>
+        </w:rPr>
+      </w:pPr>
+      <w:r>
+        <w:rPr>
+          <w:sz w:val="24"/>
+          <w:szCs w:val="24"/>
+        </w:rPr>
+        <w:t>se la connessione con il database è assente il sistema segnalerà un errore.</w:t>
+      </w:r>
+    </w:p>
+    <w:p>
+      <w:pPr>
+        <w:spacing w:line="256" w:lineRule="auto"/>
+        <w:rPr>
+          <w:sz w:val="24"/>
+          <w:szCs w:val="24"/>
+        </w:rPr>
+      </w:pPr>
+      <w:r>
+        <w:rPr>
+          <w:sz w:val="24"/>
+          <w:szCs w:val="24"/>
+        </w:rPr>
+        <w:tab/>
+      </w:r>
+    </w:p>
+    <w:p>
+      <w:pPr>
+        <w:ind w:left="708"/>
+        <w:rPr>
+          <w:sz w:val="24"/>
+          <w:szCs w:val="24"/>
+        </w:rPr>
+      </w:pPr>
+      <w:r>
+        <w:rPr>
+          <w:b/>
+          <w:bCs/>
+          <w:sz w:val="24"/>
+          <w:szCs w:val="24"/>
+        </w:rPr>
+        <w:t>Acquisto:</w:t>
+      </w:r>
+      <w:r>
+        <w:rPr>
+          <w:b/>
+          <w:bCs/>
+          <w:sz w:val="24"/>
+          <w:szCs w:val="24"/>
+        </w:rPr>
+        <w:t xml:space="preserve"> </w:t>
+      </w:r>
+      <w:r>
+        <w:rPr>
+          <w:sz w:val="24"/>
+          <w:szCs w:val="24"/>
+        </w:rPr>
+        <w:t>Selezionato il biglietto desiderato l’utente effettuerà l’acquisto.</w:t>
+      </w:r>
+      <w:r>
+        <w:rPr>
+          <w:sz w:val="24"/>
+          <w:szCs w:val="24"/>
+        </w:rPr>
+        <w:t xml:space="preserve"> </w:t>
+      </w:r>
+      <w:r>
+        <w:rPr>
+          <w:sz w:val="24"/>
+          <w:szCs w:val="24"/>
+        </w:rPr>
+        <w:t>Scenario di successo principale: l’utente riesce ad acquistare il biglietto. Il sistema invierà una notifica di ricezione del pagamento. Ad acquisto avvenuto vengono accreditati un numero di punti.</w:t>
+      </w:r>
+    </w:p>
+    <w:p>
+      <w:pPr>
+        <w:ind w:left="708"/>
+        <w:rPr>
+          <w:sz w:val="24"/>
+          <w:szCs w:val="24"/>
+        </w:rPr>
+      </w:pPr>
+      <w:r>
+        <w:rPr>
+          <w:sz w:val="24"/>
+          <w:szCs w:val="24"/>
+        </w:rPr>
+        <w:t>Scenari alternativi:</w:t>
+      </w:r>
+    </w:p>
+    <w:p>
+      <w:pPr>
         <w:numPr>
           <w:ilvl w:val="0"/>
-          <w:numId w:val="13"/>
+          <w:numId w:val="15"/>
         </w:numPr>
-        <w:spacing w:line="256" w:lineRule="auto"/>
-        <w:ind w:left="1428"/>
-        <w:rPr>
-          <w:sz w:val="24"/>
-          <w:szCs w:val="24"/>
-        </w:rPr>
-      </w:pPr>
-      <w:r>
-        <w:rPr>
-          <w:sz w:val="24"/>
-          <w:szCs w:val="24"/>
-        </w:rPr>
-        <w:t>Se dei campi non sono stati compilati correttamente, il tentativo fallisce e genera errore.</w:t>
-      </w:r>
-    </w:p>
-    <w:p>
-      <w:pPr>
-        <w:pStyle w:val="Paragrafoelenco"/>
+        <w:rPr>
+          <w:sz w:val="24"/>
+          <w:szCs w:val="24"/>
+        </w:rPr>
+      </w:pPr>
+      <w:r>
+        <w:rPr>
+          <w:sz w:val="24"/>
+          <w:szCs w:val="24"/>
+        </w:rPr>
+        <w:t>Se il pagamento non va a buon fine il sistema segnalerà errore.</w:t>
+      </w:r>
+    </w:p>
+    <w:p>
+      <w:pPr>
         <w:numPr>
           <w:ilvl w:val="0"/>
-          <w:numId w:val="13"/>
+          <w:numId w:val="15"/>
         </w:numPr>
-        <w:spacing w:line="256" w:lineRule="auto"/>
-        <w:ind w:left="1428"/>
         <w:rPr>
           <w:sz w:val="24"/>
           <w:szCs w:val="24"/>
@@ -1618,167 +1890,25 @@
         </w:rPr>
         <w:t>Se la connessione con il database e assente il sistema segnalerà un errore.</w:t>
       </w:r>
-      <w:r>
-        <w:rPr>
-          <w:sz w:val="24"/>
-          <w:szCs w:val="24"/>
-        </w:rPr>
-        <w:tab/>
-      </w:r>
-    </w:p>
-    <w:p>
-      <w:pPr>
-        <w:ind w:left="708"/>
-        <w:rPr>
-          <w:b/>
-          <w:bCs/>
-          <w:sz w:val="24"/>
-          <w:szCs w:val="24"/>
-        </w:rPr>
-      </w:pPr>
-    </w:p>
-    <w:p>
-      <w:pPr>
-        <w:ind w:left="708"/>
-        <w:rPr>
-          <w:b/>
-          <w:bCs/>
-          <w:sz w:val="24"/>
-          <w:szCs w:val="24"/>
-        </w:rPr>
-      </w:pPr>
-      <w:r>
-        <w:rPr>
-          <w:b/>
-          <w:bCs/>
-          <w:sz w:val="24"/>
-          <w:szCs w:val="24"/>
-        </w:rPr>
-        <w:t>Acquisto biglietto:</w:t>
-      </w:r>
-      <w:r>
-        <w:rPr>
-          <w:b/>
-          <w:bCs/>
-          <w:sz w:val="24"/>
-          <w:szCs w:val="24"/>
-        </w:rPr>
-        <w:t xml:space="preserve"> </w:t>
-      </w:r>
-      <w:r>
-        <w:rPr>
-          <w:sz w:val="24"/>
-          <w:szCs w:val="24"/>
-        </w:rPr>
-        <w:t xml:space="preserve">Nella schermata inziale della pagina di acquisto, prima di comprare il biglietto sceglieremo il luogo di partenza e destinazione. Dopo l’inserimento della fermata di partenza e arrivo, l’utente sarà invitato a scegliere il biglietto in base alle proprie esigenze di prezzo (alcuni mezzi saranno più economici di altri). </w:t>
-      </w:r>
-    </w:p>
-    <w:p>
-      <w:pPr>
-        <w:ind w:left="708"/>
-        <w:rPr>
-          <w:sz w:val="24"/>
-          <w:szCs w:val="24"/>
-        </w:rPr>
-      </w:pPr>
-      <w:r>
-        <w:rPr>
-          <w:sz w:val="24"/>
-          <w:szCs w:val="24"/>
-        </w:rPr>
-        <w:lastRenderedPageBreak/>
-        <w:t>Per completare l’acquisto di un biglietto bisognerà indicare determinate informazioni per verificare il sovrapprezzo/diminuzione prezzo del ticket, come:</w:t>
-      </w:r>
-    </w:p>
-    <w:p>
-      <w:pPr>
-        <w:pStyle w:val="Paragrafoelenco"/>
+    </w:p>
+    <w:p>
+      <w:pPr>
         <w:numPr>
           <w:ilvl w:val="0"/>
-          <w:numId w:val="14"/>
+          <w:numId w:val="15"/>
         </w:numPr>
-        <w:spacing w:line="256" w:lineRule="auto"/>
-        <w:ind w:left="1428"/>
-        <w:rPr>
-          <w:sz w:val="24"/>
-          <w:szCs w:val="24"/>
-        </w:rPr>
-      </w:pPr>
-      <w:r>
-        <w:rPr>
-          <w:sz w:val="24"/>
-          <w:szCs w:val="24"/>
-        </w:rPr>
-        <w:t>L’aggiunta di una o più persone</w:t>
-      </w:r>
-    </w:p>
-    <w:p>
-      <w:pPr>
-        <w:pStyle w:val="Paragrafoelenco"/>
-        <w:numPr>
-          <w:ilvl w:val="0"/>
-          <w:numId w:val="14"/>
-        </w:numPr>
-        <w:spacing w:line="256" w:lineRule="auto"/>
-        <w:ind w:left="1428"/>
-        <w:rPr>
-          <w:sz w:val="24"/>
-          <w:szCs w:val="24"/>
-        </w:rPr>
-      </w:pPr>
-      <w:r>
-        <w:rPr>
-          <w:sz w:val="24"/>
-          <w:szCs w:val="24"/>
-        </w:rPr>
-        <w:t>Il trasporto di oggetti ingombranti (bicicletta, monopattino, bagagli, ecc. ...)</w:t>
-      </w:r>
-    </w:p>
-    <w:p>
-      <w:pPr>
-        <w:pStyle w:val="Paragrafoelenco"/>
-        <w:numPr>
-          <w:ilvl w:val="0"/>
-          <w:numId w:val="14"/>
-        </w:numPr>
-        <w:spacing w:line="256" w:lineRule="auto"/>
-        <w:ind w:left="1428"/>
-        <w:rPr>
-          <w:sz w:val="24"/>
-          <w:szCs w:val="24"/>
-        </w:rPr>
-      </w:pPr>
-      <w:r>
-        <w:rPr>
-          <w:sz w:val="24"/>
-          <w:szCs w:val="24"/>
-        </w:rPr>
-        <w:t>Animali domestici</w:t>
-      </w:r>
-    </w:p>
-    <w:p>
-      <w:pPr>
-        <w:pStyle w:val="Paragrafoelenco"/>
-        <w:numPr>
-          <w:ilvl w:val="0"/>
-          <w:numId w:val="14"/>
-        </w:numPr>
-        <w:spacing w:line="256" w:lineRule="auto"/>
-        <w:ind w:left="1428"/>
-        <w:rPr>
-          <w:sz w:val="24"/>
-          <w:szCs w:val="24"/>
-        </w:rPr>
-      </w:pPr>
-      <w:r>
-        <w:rPr>
-          <w:sz w:val="24"/>
-          <w:szCs w:val="24"/>
-        </w:rPr>
-        <w:t>Studente</w:t>
-      </w:r>
-      <w:bookmarkStart w:id="11" w:name="_GoBack"/>
-      <w:bookmarkEnd w:id="11"/>
+        <w:rPr>
+          <w:sz w:val="24"/>
+          <w:szCs w:val="24"/>
+        </w:rPr>
+      </w:pPr>
+      <w:r>
+        <w:rPr>
+          <w:sz w:val="24"/>
+          <w:szCs w:val="24"/>
+        </w:rPr>
+        <w:t xml:space="preserve">Se l’utente sceglie di pagare in punti come metodo di pagamento vengono sottratti i punti utilizzati. </w:t>
+      </w:r>
     </w:p>
     <w:p>
       <w:pPr>
@@ -1788,6 +1918,21 @@
           <w:szCs w:val="24"/>
         </w:rPr>
       </w:pPr>
+      <w:r>
+        <w:rPr>
+          <w:sz w:val="24"/>
+          <w:szCs w:val="24"/>
+        </w:rPr>
+        <w:t>Se l’utente sceglie di pagare in punti e il saldo risulta insufficiente il sistema segnala un errore.</w:t>
+      </w:r>
+      <w:r>
+        <w:rPr>
+          <w:sz w:val="24"/>
+          <w:szCs w:val="24"/>
+          <w:u w:val="single"/>
+        </w:rPr>
+        <w:t xml:space="preserve"> </w:t>
+      </w:r>
       <w:r>
         <w:rPr>
           <w:sz w:val="24"/>
@@ -1920,155 +2065,92 @@
       <w:pPr>
         <w:ind w:left="708"/>
         <w:rPr>
-          <w:b/>
-          <w:sz w:val="24"/>
-          <w:szCs w:val="24"/>
-        </w:rPr>
-      </w:pPr>
-    </w:p>
-    <w:p>
-      <w:pPr>
-        <w:ind w:left="708"/>
-        <w:rPr>
-          <w:b/>
-          <w:sz w:val="24"/>
-          <w:szCs w:val="24"/>
-        </w:rPr>
-      </w:pPr>
-      <w:r>
-        <w:rPr>
-          <w:b/>
-          <w:sz w:val="24"/>
-          <w:szCs w:val="24"/>
-        </w:rPr>
-        <w:t>Acquisto abbonamento:</w:t>
-      </w:r>
-      <w:r>
-        <w:rPr>
-          <w:b/>
-          <w:sz w:val="24"/>
-          <w:szCs w:val="24"/>
-        </w:rPr>
-        <w:t xml:space="preserve"> </w:t>
-      </w:r>
-      <w:r>
-        <w:rPr>
-          <w:sz w:val="24"/>
-          <w:szCs w:val="24"/>
-        </w:rPr>
-        <w:t xml:space="preserve">A disposizione dell’utente saranno presenti anche degli abbonamenti per i vari mezzi di trasporti che l’utente potrà acquistare al posto del biglietto, nel caso di tratte abituali. </w:t>
-      </w:r>
-    </w:p>
-    <w:p>
-      <w:pPr>
-        <w:ind w:left="708"/>
-        <w:rPr>
-          <w:sz w:val="24"/>
-          <w:szCs w:val="24"/>
-        </w:rPr>
-      </w:pPr>
-      <w:r>
-        <w:rPr>
-          <w:sz w:val="24"/>
-          <w:szCs w:val="24"/>
-        </w:rPr>
-        <w:t>Scenario di successo principale: l’utente sceglie il tipo di abbonamento e seleziona quello desiderato. Il sistema invierà una notifica di ricezione del pagamento.</w:t>
-      </w:r>
-    </w:p>
-    <w:p>
-      <w:pPr>
-        <w:ind w:left="708"/>
-        <w:rPr>
-          <w:sz w:val="24"/>
-          <w:szCs w:val="24"/>
-        </w:rPr>
-      </w:pPr>
-      <w:r>
-        <w:rPr>
-          <w:sz w:val="24"/>
-          <w:szCs w:val="24"/>
-        </w:rPr>
-        <w:t>Scenari alternativi:</w:t>
-      </w:r>
-    </w:p>
-    <w:p>
-      <w:pPr>
-        <w:pStyle w:val="Paragrafoelenco"/>
-        <w:numPr>
-          <w:ilvl w:val="0"/>
-          <w:numId w:val="15"/>
-        </w:numPr>
-        <w:spacing w:line="256" w:lineRule="auto"/>
-        <w:ind w:left="1428"/>
-        <w:rPr>
-          <w:sz w:val="24"/>
-          <w:szCs w:val="24"/>
-        </w:rPr>
-      </w:pPr>
-      <w:r>
-        <w:rPr>
-          <w:sz w:val="24"/>
-          <w:szCs w:val="24"/>
-        </w:rPr>
-        <w:t>Se il pagamento non va a buon fine il sistema segnalerà errore.</w:t>
-      </w:r>
-    </w:p>
-    <w:p>
-      <w:pPr>
-        <w:pStyle w:val="Paragrafoelenco"/>
-        <w:numPr>
-          <w:ilvl w:val="0"/>
-          <w:numId w:val="15"/>
-        </w:numPr>
-        <w:spacing w:line="256" w:lineRule="auto"/>
-        <w:ind w:left="1428"/>
-        <w:rPr>
-          <w:sz w:val="24"/>
-          <w:szCs w:val="24"/>
-        </w:rPr>
-      </w:pPr>
-      <w:r>
-        <w:rPr>
-          <w:sz w:val="24"/>
-          <w:szCs w:val="24"/>
-        </w:rPr>
-        <w:t>Se la connessione con il database e assente il sistema segnalerà un errore.</w:t>
-      </w:r>
-    </w:p>
-    <w:p>
-      <w:pPr>
-        <w:ind w:left="708"/>
+          <w:sz w:val="24"/>
+          <w:szCs w:val="24"/>
+        </w:rPr>
+      </w:pPr>
+      <w:r>
         <w:rPr>
           <w:b/>
           <w:bCs/>
           <w:sz w:val="24"/>
           <w:szCs w:val="24"/>
         </w:rPr>
-      </w:pPr>
-    </w:p>
-    <w:p>
-      <w:pPr>
-        <w:ind w:left="708"/>
+        <w:t>Cronologia acquisti:</w:t>
+      </w:r>
+      <w:r>
         <w:rPr>
           <w:b/>
           <w:bCs/>
           <w:sz w:val="24"/>
           <w:szCs w:val="24"/>
         </w:rPr>
-      </w:pPr>
-      <w:r>
+        <w:t xml:space="preserve"> </w:t>
+      </w:r>
+      <w:r>
+        <w:rPr>
+          <w:sz w:val="24"/>
+          <w:szCs w:val="24"/>
+        </w:rPr>
+        <w:t>In tale sezione dell’area personale dell’utente verranno visualizzati tutti i biglietti acquistati dall’utente, distinguendoli per quelli già utilizzati e non ancora utilizzati</w:t>
+      </w:r>
+      <w:r>
+        <w:rPr>
+          <w:sz w:val="24"/>
+          <w:szCs w:val="24"/>
+        </w:rPr>
+        <w:t xml:space="preserve"> con la possibilità di obliterare i biglietti non ancora utilizzati.</w:t>
+      </w:r>
+    </w:p>
+    <w:p>
+      <w:pPr>
+        <w:ind w:left="708"/>
         <w:rPr>
           <w:b/>
           <w:bCs/>
           <w:sz w:val="24"/>
           <w:szCs w:val="24"/>
         </w:rPr>
-        <w:t>Cronologia acquisti:</w:t>
-      </w:r>
-      <w:r>
-        <w:rPr>
-          <w:b/>
-          <w:bCs/>
+      </w:pPr>
+      <w:r>
+        <w:rPr>
+          <w:sz w:val="24"/>
+          <w:szCs w:val="24"/>
+        </w:rPr>
+        <w:t>Scenario di successo principale:</w:t>
+      </w:r>
+      <w:r>
+        <w:rPr>
+          <w:sz w:val="24"/>
+          <w:szCs w:val="24"/>
+        </w:rPr>
+        <w:t xml:space="preserve"> l’utente accede con successo nell’area personale, </w:t>
+      </w:r>
+      <w:r>
+        <w:rPr>
+          <w:sz w:val="24"/>
+          <w:szCs w:val="24"/>
+        </w:rPr>
+        <w:t>da qui può osservare lo storico degli acquisti e tramite apposito pulsante obliterare i biglietti.</w:t>
+      </w:r>
+    </w:p>
+    <w:p>
+      <w:pPr>
+        <w:ind w:left="708"/>
+        <w:rPr>
+          <w:sz w:val="24"/>
+          <w:szCs w:val="24"/>
+        </w:rPr>
+      </w:pPr>
+      <w:r>
+        <w:rPr>
+          <w:sz w:val="24"/>
+          <w:szCs w:val="24"/>
+        </w:rPr>
+        <w:t>Scenari alternativi:</w:t>
+      </w:r>
+      <w:r>
+        <w:rPr>
           <w:sz w:val="24"/>
           <w:szCs w:val="24"/>
         </w:rPr>
@@ -2079,71 +2161,8 @@
           <w:sz w:val="24"/>
           <w:szCs w:val="24"/>
         </w:rPr>
-        <w:t>In tale sezione dell’area personale dell’utente verranno visualizzati tutti i biglietti acquistati dall’utente, distinguendoli per quelli già utilizzati e non ancora utilizzati, con la possibilità di cancellare questi ultimi.</w:t>
-      </w:r>
-    </w:p>
-    <w:p>
-      <w:pPr>
-        <w:ind w:left="708"/>
-        <w:rPr>
-          <w:sz w:val="24"/>
-          <w:szCs w:val="24"/>
-        </w:rPr>
-      </w:pPr>
-      <w:r>
-        <w:rPr>
-          <w:sz w:val="24"/>
-          <w:szCs w:val="24"/>
-        </w:rPr>
-        <w:t>Scenario di successo principale: l’utente seleziona il biglietto da cancellare. Il sistema procede al rimborso del biglietto e a dare conferma dell’avvenuta cancellazione.</w:t>
-      </w:r>
-    </w:p>
-    <w:p>
-      <w:pPr>
-        <w:ind w:left="708"/>
-        <w:rPr>
-          <w:sz w:val="24"/>
-          <w:szCs w:val="24"/>
-        </w:rPr>
-      </w:pPr>
-      <w:r>
-        <w:rPr>
-          <w:sz w:val="24"/>
-          <w:szCs w:val="24"/>
-        </w:rPr>
-        <w:t>Scenari alternativi:</w:t>
-      </w:r>
-    </w:p>
-    <w:p>
-      <w:pPr>
-        <w:pStyle w:val="Paragrafoelenco"/>
-        <w:numPr>
-          <w:ilvl w:val="0"/>
-          <w:numId w:val="15"/>
-        </w:numPr>
-        <w:spacing w:line="256" w:lineRule="auto"/>
-        <w:ind w:left="1428"/>
-        <w:rPr>
-          <w:sz w:val="24"/>
-          <w:szCs w:val="24"/>
-        </w:rPr>
-      </w:pPr>
-      <w:r>
-        <w:rPr>
-          <w:sz w:val="24"/>
-          <w:szCs w:val="24"/>
-        </w:rPr>
         <w:t>Se la connessione con il database e assente il sistema segnalerà un errore.</w:t>
       </w:r>
-    </w:p>
-    <w:p>
-      <w:pPr>
-        <w:spacing w:line="256" w:lineRule="auto"/>
-        <w:rPr>
-          <w:sz w:val="24"/>
-          <w:szCs w:val="24"/>
-        </w:rPr>
-      </w:pPr>
     </w:p>
     <w:p>
       <w:pPr>
@@ -2158,7 +2177,7 @@
           <w:color w:val="auto"/>
         </w:rPr>
       </w:pPr>
-      <w:bookmarkStart w:id="12" w:name="_Toc119592649"/>
+      <w:bookmarkStart w:id="11" w:name="_Toc120111919"/>
       <w:r>
         <w:rPr>
           <w:b/>
@@ -2176,15 +2195,313 @@
         </w:rPr>
         <w:t>non funzionali</w:t>
       </w:r>
-      <w:bookmarkEnd w:id="12"/>
+      <w:bookmarkEnd w:id="11"/>
     </w:p>
     <w:p/>
+    <w:p>
+      <w:pPr>
+        <w:pStyle w:val="Paragrafoelenco"/>
+        <w:rPr>
+          <w:sz w:val="24"/>
+          <w:szCs w:val="24"/>
+        </w:rPr>
+      </w:pPr>
+      <w:r>
+        <w:rPr>
+          <w:sz w:val="24"/>
+          <w:szCs w:val="24"/>
+        </w:rPr>
+        <w:t>Requisiti del prodotto</w:t>
+      </w:r>
+    </w:p>
+    <w:p>
+      <w:pPr>
+        <w:pStyle w:val="Paragrafoelenco"/>
+        <w:numPr>
+          <w:ilvl w:val="1"/>
+          <w:numId w:val="28"/>
+        </w:numPr>
+        <w:rPr>
+          <w:sz w:val="24"/>
+          <w:szCs w:val="24"/>
+        </w:rPr>
+      </w:pPr>
+      <w:r>
+        <w:rPr>
+          <w:sz w:val="24"/>
+          <w:szCs w:val="24"/>
+        </w:rPr>
+        <w:t>l</w:t>
+      </w:r>
+      <w:r>
+        <w:rPr>
+          <w:sz w:val="24"/>
+          <w:szCs w:val="24"/>
+        </w:rPr>
+        <w:t>’interfaccia uten</w:t>
+      </w:r>
+      <w:r>
+        <w:rPr>
+          <w:sz w:val="24"/>
+          <w:szCs w:val="24"/>
+        </w:rPr>
+        <w:t xml:space="preserve">te deve essere realizzata con l’opportuno utilizzo di elementi grafici </w:t>
+      </w:r>
+      <w:r>
+        <w:rPr>
+          <w:i/>
+          <w:sz w:val="24"/>
+          <w:szCs w:val="24"/>
+        </w:rPr>
+        <w:t>Swing</w:t>
+      </w:r>
+      <w:r>
+        <w:rPr>
+          <w:sz w:val="24"/>
+          <w:szCs w:val="24"/>
+        </w:rPr>
+        <w:t xml:space="preserve"> per la creazione delle varie pagine, garantendo inoltre l’interattività tra di esse.</w:t>
+      </w:r>
+    </w:p>
+    <w:p>
+      <w:pPr>
+        <w:pStyle w:val="Paragrafoelenco"/>
+        <w:numPr>
+          <w:ilvl w:val="1"/>
+          <w:numId w:val="28"/>
+        </w:numPr>
+        <w:rPr>
+          <w:sz w:val="24"/>
+          <w:szCs w:val="24"/>
+        </w:rPr>
+      </w:pPr>
+      <w:r>
+        <w:rPr>
+          <w:sz w:val="24"/>
+          <w:szCs w:val="24"/>
+        </w:rPr>
+        <w:t>i</w:t>
+      </w:r>
+      <w:r>
+        <w:rPr>
+          <w:sz w:val="24"/>
+          <w:szCs w:val="24"/>
+        </w:rPr>
+        <w:t xml:space="preserve">l </w:t>
+      </w:r>
+      <w:r>
+        <w:rPr>
+          <w:sz w:val="24"/>
+          <w:szCs w:val="24"/>
+        </w:rPr>
+        <w:t>sistema può essere eseguito da qualsiasi dispositivo munito di Java Virtual Machine.</w:t>
+      </w:r>
+    </w:p>
+    <w:p>
+      <w:pPr>
+        <w:pStyle w:val="Paragrafoelenco"/>
+      </w:pPr>
+    </w:p>
+    <w:p>
+      <w:pPr>
+        <w:pStyle w:val="Paragrafoelenco"/>
+        <w:rPr>
+          <w:sz w:val="24"/>
+          <w:szCs w:val="24"/>
+        </w:rPr>
+      </w:pPr>
+      <w:r>
+        <w:rPr>
+          <w:sz w:val="24"/>
+          <w:szCs w:val="24"/>
+        </w:rPr>
+        <w:t>Requisiti organizzativi</w:t>
+      </w:r>
+    </w:p>
+    <w:p>
+      <w:pPr>
+        <w:pStyle w:val="Paragrafoelenco"/>
+        <w:numPr>
+          <w:ilvl w:val="1"/>
+          <w:numId w:val="29"/>
+        </w:numPr>
+        <w:rPr>
+          <w:sz w:val="24"/>
+          <w:szCs w:val="24"/>
+        </w:rPr>
+      </w:pPr>
+      <w:r>
+        <w:rPr>
+          <w:sz w:val="24"/>
+          <w:szCs w:val="24"/>
+        </w:rPr>
+        <w:t xml:space="preserve">il </w:t>
+      </w:r>
+      <w:r>
+        <w:rPr>
+          <w:sz w:val="24"/>
+          <w:szCs w:val="24"/>
+        </w:rPr>
+        <w:t xml:space="preserve">sistema deve essere implementato con i linguaggi di programmazione Java </w:t>
+      </w:r>
+      <w:r>
+        <w:rPr>
+          <w:sz w:val="24"/>
+          <w:szCs w:val="24"/>
+        </w:rPr>
+        <w:t>e</w:t>
+      </w:r>
+      <w:r>
+        <w:rPr>
+          <w:sz w:val="24"/>
+          <w:szCs w:val="24"/>
+        </w:rPr>
+        <w:t xml:space="preserve"> SQL</w:t>
+      </w:r>
+      <w:r>
+        <w:rPr>
+          <w:sz w:val="24"/>
+          <w:szCs w:val="24"/>
+        </w:rPr>
+        <w:t>.</w:t>
+      </w:r>
+    </w:p>
+    <w:p>
+      <w:pPr>
+        <w:pStyle w:val="Paragrafoelenco"/>
+        <w:numPr>
+          <w:ilvl w:val="1"/>
+          <w:numId w:val="29"/>
+        </w:numPr>
+        <w:rPr>
+          <w:sz w:val="24"/>
+          <w:szCs w:val="24"/>
+        </w:rPr>
+      </w:pPr>
+      <w:r>
+        <w:rPr>
+          <w:sz w:val="24"/>
+          <w:szCs w:val="24"/>
+        </w:rPr>
+        <w:t>La documentazione del prodotto deve essere scritta in lingua italiana.</w:t>
+      </w:r>
+    </w:p>
+    <w:p>
+      <w:pPr>
+        <w:pStyle w:val="Paragrafoelenco"/>
+        <w:ind w:left="1440"/>
+        <w:rPr>
+          <w:sz w:val="24"/>
+          <w:szCs w:val="24"/>
+        </w:rPr>
+      </w:pPr>
+      <w:r>
+        <w:rPr>
+          <w:sz w:val="24"/>
+          <w:szCs w:val="24"/>
+        </w:rPr>
+        <w:t xml:space="preserve"> </w:t>
+      </w:r>
+    </w:p>
+    <w:p>
+      <w:pPr>
+        <w:pStyle w:val="Paragrafoelenco"/>
+        <w:rPr>
+          <w:sz w:val="24"/>
+          <w:szCs w:val="24"/>
+        </w:rPr>
+      </w:pPr>
+      <w:r>
+        <w:rPr>
+          <w:sz w:val="24"/>
+          <w:szCs w:val="24"/>
+        </w:rPr>
+        <w:t>Requisiti esterni</w:t>
+      </w:r>
+    </w:p>
+    <w:p>
+      <w:pPr>
+        <w:pStyle w:val="Paragrafoelenco"/>
+        <w:numPr>
+          <w:ilvl w:val="1"/>
+          <w:numId w:val="30"/>
+        </w:numPr>
+        <w:rPr>
+          <w:sz w:val="24"/>
+          <w:szCs w:val="24"/>
+        </w:rPr>
+      </w:pPr>
+      <w:r>
+        <w:rPr>
+          <w:sz w:val="24"/>
+          <w:szCs w:val="24"/>
+        </w:rPr>
+        <w:t>Il sistema si appoggia a connessioni con database esterno in Microsoft Access mediante</w:t>
+      </w:r>
+      <w:r>
+        <w:rPr>
+          <w:sz w:val="24"/>
+          <w:szCs w:val="24"/>
+        </w:rPr>
+        <w:t xml:space="preserve"> l’utilizzo di</w:t>
+      </w:r>
+      <w:r>
+        <w:rPr>
+          <w:sz w:val="24"/>
+          <w:szCs w:val="24"/>
+        </w:rPr>
+        <w:t xml:space="preserve"> librerie java per la connessione</w:t>
+      </w:r>
+      <w:r>
+        <w:rPr>
+          <w:sz w:val="24"/>
+          <w:szCs w:val="24"/>
+        </w:rPr>
+        <w:t>.</w:t>
+      </w:r>
+    </w:p>
+    <w:p>
+      <w:pPr>
+        <w:pStyle w:val="Paragrafoelenco"/>
+        <w:numPr>
+          <w:ilvl w:val="1"/>
+          <w:numId w:val="30"/>
+        </w:numPr>
+        <w:rPr>
+          <w:sz w:val="24"/>
+          <w:szCs w:val="24"/>
+        </w:rPr>
+      </w:pPr>
+      <w:r>
+        <w:rPr>
+          <w:sz w:val="24"/>
+          <w:szCs w:val="24"/>
+        </w:rPr>
+        <w:t>L’utente autorizza il sistema a salvare i propri dati su un database esterno al momento della fase di registrazione.</w:t>
+      </w:r>
+    </w:p>
+    <w:p>
+      <w:pPr>
+        <w:ind w:left="360"/>
+        <w:rPr>
+          <w:sz w:val="24"/>
+          <w:szCs w:val="24"/>
+        </w:rPr>
+      </w:pPr>
+      <w:r>
+        <w:rPr>
+          <w:sz w:val="24"/>
+          <w:szCs w:val="24"/>
+        </w:rPr>
+        <w:t>Ulteriori requisiti:</w:t>
+      </w:r>
+    </w:p>
     <w:p>
       <w:pPr>
         <w:pStyle w:val="Paragrafoelenco"/>
         <w:numPr>
           <w:ilvl w:val="0"/>
-          <w:numId w:val="15"/>
+          <w:numId w:val="27"/>
         </w:numPr>
         <w:rPr>
           <w:sz w:val="24"/>
@@ -2196,144 +2513,15 @@
           <w:sz w:val="24"/>
           <w:szCs w:val="24"/>
         </w:rPr>
-        <w:t>Requisiti del prodotto</w:t>
-      </w:r>
-    </w:p>
-    <w:p>
-      <w:pPr>
-        <w:pStyle w:val="Paragrafoelenco"/>
-        <w:numPr>
-          <w:ilvl w:val="1"/>
-          <w:numId w:val="15"/>
-        </w:numPr>
-        <w:rPr>
-          <w:sz w:val="24"/>
-          <w:szCs w:val="24"/>
-        </w:rPr>
-      </w:pPr>
-      <w:r>
-        <w:rPr>
-          <w:sz w:val="24"/>
-          <w:szCs w:val="24"/>
-        </w:rPr>
-        <w:t>U</w:t>
-      </w:r>
-      <w:r>
-        <w:rPr>
-          <w:sz w:val="24"/>
-          <w:szCs w:val="24"/>
-        </w:rPr>
-        <w:t>sabilità</w:t>
-      </w:r>
-      <w:r>
-        <w:rPr>
-          <w:sz w:val="24"/>
-          <w:szCs w:val="24"/>
-        </w:rPr>
-        <w:t xml:space="preserve">: </w:t>
-      </w:r>
-      <w:r>
-        <w:rPr>
-          <w:sz w:val="24"/>
-          <w:szCs w:val="24"/>
-        </w:rPr>
-        <w:t>l</w:t>
-      </w:r>
-      <w:r>
-        <w:rPr>
-          <w:sz w:val="24"/>
-          <w:szCs w:val="24"/>
-        </w:rPr>
-        <w:t>’interfaccia uten</w:t>
-      </w:r>
-      <w:r>
-        <w:rPr>
-          <w:sz w:val="24"/>
-          <w:szCs w:val="24"/>
-        </w:rPr>
-        <w:t xml:space="preserve">te deve essere realizzata con l’opportuno utilizzo di elementi grafici </w:t>
-      </w:r>
-      <w:r>
-        <w:rPr>
-          <w:i/>
-          <w:sz w:val="24"/>
-          <w:szCs w:val="24"/>
-        </w:rPr>
-        <w:t>Swing</w:t>
-      </w:r>
-      <w:r>
-        <w:rPr>
-          <w:sz w:val="24"/>
-          <w:szCs w:val="24"/>
-        </w:rPr>
-        <w:t xml:space="preserve"> per la creazione delle varie pagine, garantendo inoltre l’interattività tra di esse.</w:t>
-      </w:r>
-    </w:p>
-    <w:p>
-      <w:pPr>
-        <w:pStyle w:val="Paragrafoelenco"/>
-        <w:numPr>
-          <w:ilvl w:val="1"/>
-          <w:numId w:val="15"/>
-        </w:numPr>
-        <w:rPr>
-          <w:sz w:val="24"/>
-          <w:szCs w:val="24"/>
-        </w:rPr>
-      </w:pPr>
-      <w:r>
-        <w:rPr>
-          <w:sz w:val="24"/>
-          <w:szCs w:val="24"/>
-        </w:rPr>
-        <w:t>Efficienza: la dimensione del prodotto corrisponde a …</w:t>
-      </w:r>
-    </w:p>
-    <w:p>
-      <w:pPr>
-        <w:pStyle w:val="Paragrafoelenco"/>
-        <w:numPr>
-          <w:ilvl w:val="1"/>
-          <w:numId w:val="15"/>
-        </w:numPr>
-        <w:rPr>
-          <w:sz w:val="24"/>
-          <w:szCs w:val="24"/>
-        </w:rPr>
-      </w:pPr>
-      <w:r>
-        <w:rPr>
-          <w:sz w:val="24"/>
-          <w:szCs w:val="24"/>
-        </w:rPr>
-        <w:t xml:space="preserve">Portabilità: </w:t>
-      </w:r>
-      <w:r>
-        <w:rPr>
-          <w:sz w:val="24"/>
-          <w:szCs w:val="24"/>
-        </w:rPr>
-        <w:t>i</w:t>
-      </w:r>
-      <w:r>
-        <w:rPr>
-          <w:sz w:val="24"/>
-          <w:szCs w:val="24"/>
-        </w:rPr>
-        <w:t>l prodotto, scritto in java, può essere eseguito su Windows, Linux e Mac.</w:t>
-      </w:r>
-    </w:p>
-    <w:p>
-      <w:pPr>
-        <w:pStyle w:val="Paragrafoelenco"/>
-      </w:pPr>
+        <w:t>Il sistema deve permettere di effettuare l’acquisto solo dopo l’inserimento dei dati di fatturazione.</w:t>
+      </w:r>
     </w:p>
     <w:p>
       <w:pPr>
         <w:pStyle w:val="Paragrafoelenco"/>
         <w:numPr>
           <w:ilvl w:val="0"/>
-          <w:numId w:val="15"/>
+          <w:numId w:val="27"/>
         </w:numPr>
         <w:rPr>
           <w:sz w:val="24"/>
@@ -2345,44 +2533,14 @@
           <w:sz w:val="24"/>
           <w:szCs w:val="24"/>
         </w:rPr>
-        <w:t>Requisiti organizzativi</w:t>
-      </w:r>
-    </w:p>
-    <w:p>
-      <w:pPr>
-        <w:pStyle w:val="Paragrafoelenco"/>
-        <w:numPr>
-          <w:ilvl w:val="1"/>
-          <w:numId w:val="15"/>
-        </w:numPr>
-        <w:rPr>
-          <w:sz w:val="24"/>
-          <w:szCs w:val="24"/>
-        </w:rPr>
-      </w:pPr>
-      <w:r>
-        <w:rPr>
-          <w:sz w:val="24"/>
-          <w:szCs w:val="24"/>
-        </w:rPr>
-        <w:t>Implementazione: il linguaggio di programmazione utilizzato è Java.</w:t>
-      </w:r>
-    </w:p>
-    <w:p>
-      <w:pPr>
-        <w:pStyle w:val="Paragrafoelenco"/>
-        <w:ind w:left="1440"/>
-        <w:rPr>
-          <w:sz w:val="24"/>
-          <w:szCs w:val="24"/>
-        </w:rPr>
-      </w:pPr>
-      <w:r>
-        <w:rPr>
-          <w:sz w:val="24"/>
-          <w:szCs w:val="24"/>
-        </w:rPr>
-        <w:t xml:space="preserve"> </w:t>
+        <w:t xml:space="preserve">La registrazione deve avvenire mediante inserimento di email, password e </w:t>
+      </w:r>
+      <w:r>
+        <w:rPr>
+          <w:sz w:val="24"/>
+          <w:szCs w:val="24"/>
+        </w:rPr>
+        <w:t>dati personali.</w:t>
       </w:r>
     </w:p>
     <w:p>
@@ -2390,7 +2548,7 @@
         <w:pStyle w:val="Paragrafoelenco"/>
         <w:numPr>
           <w:ilvl w:val="0"/>
-          <w:numId w:val="15"/>
+          <w:numId w:val="27"/>
         </w:numPr>
         <w:rPr>
           <w:sz w:val="24"/>
@@ -2402,15 +2560,15 @@
           <w:sz w:val="24"/>
           <w:szCs w:val="24"/>
         </w:rPr>
-        <w:t>Requisiti esterni</w:t>
+        <w:t>Il sistema deve segnalare eventuali errori durante la fase di login.</w:t>
       </w:r>
     </w:p>
     <w:p>
       <w:pPr>
         <w:pStyle w:val="Paragrafoelenco"/>
         <w:numPr>
-          <w:ilvl w:val="1"/>
-          <w:numId w:val="15"/>
+          <w:ilvl w:val="0"/>
+          <w:numId w:val="27"/>
         </w:numPr>
         <w:rPr>
           <w:sz w:val="24"/>
@@ -2422,29 +2580,15 @@
           <w:sz w:val="24"/>
           <w:szCs w:val="24"/>
         </w:rPr>
-        <w:t>I</w:t>
-      </w:r>
-      <w:r>
-        <w:rPr>
-          <w:sz w:val="24"/>
-          <w:szCs w:val="24"/>
-        </w:rPr>
-        <w:t>nt</w:t>
-      </w:r>
-      <w:r>
-        <w:rPr>
-          <w:sz w:val="24"/>
-          <w:szCs w:val="24"/>
-        </w:rPr>
-        <w:t>eroperabilità con altri sistemi: prevista comunicazione con apposito database.</w:t>
+        <w:t>Il sistema prevede dei requisiti minimi di ricerca, ovvero fermata di partenza e di arrivo.</w:t>
       </w:r>
     </w:p>
     <w:p>
       <w:pPr>
         <w:pStyle w:val="Paragrafoelenco"/>
         <w:numPr>
-          <w:ilvl w:val="1"/>
-          <w:numId w:val="15"/>
+          <w:ilvl w:val="0"/>
+          <w:numId w:val="27"/>
         </w:numPr>
         <w:rPr>
           <w:sz w:val="24"/>
@@ -2456,21 +2600,7 @@
           <w:sz w:val="24"/>
           <w:szCs w:val="24"/>
         </w:rPr>
-        <w:t>requisiti etici</w:t>
-      </w:r>
-      <w:r>
-        <w:rPr>
-          <w:sz w:val="24"/>
-          <w:szCs w:val="24"/>
-        </w:rPr>
-        <w:t xml:space="preserve">: </w:t>
-      </w:r>
-      <w:r>
-        <w:rPr>
-          <w:sz w:val="24"/>
-          <w:szCs w:val="24"/>
-        </w:rPr>
-        <w:t>il sistema non deve rivelare nessun dato privato dell’utente oltre al nome ed al numero identificativo.</w:t>
+        <w:t>Il sistema deve impedire la registrazione in caso di rilevazione di email già presente nel database.</w:t>
       </w:r>
     </w:p>
     <w:p>
@@ -2491,7 +2621,7 @@
           <w:color w:val="auto"/>
         </w:rPr>
       </w:pPr>
-      <w:bookmarkStart w:id="13" w:name="_Toc119592650"/>
+      <w:bookmarkStart w:id="12" w:name="_Toc120111920"/>
       <w:r>
         <w:rPr>
           <w:b/>
@@ -2500,7 +2630,7 @@
         </w:rPr>
         <w:t>Requisiti interfaccia</w:t>
       </w:r>
-      <w:bookmarkEnd w:id="13"/>
+      <w:bookmarkEnd w:id="12"/>
     </w:p>
     <w:p>
       <w:pPr>
@@ -2578,94 +2708,16 @@
     </w:p>
     <w:p>
       <w:pPr>
-        <w:rPr>
-          <w:sz w:val="24"/>
-          <w:szCs w:val="24"/>
-        </w:rPr>
-      </w:pPr>
-    </w:p>
-    <w:p>
-      <w:pPr>
-        <w:rPr>
-          <w:sz w:val="24"/>
-          <w:szCs w:val="24"/>
-        </w:rPr>
-      </w:pPr>
-    </w:p>
-    <w:p>
-      <w:pPr>
-        <w:rPr>
-          <w:sz w:val="24"/>
-          <w:szCs w:val="24"/>
-        </w:rPr>
-      </w:pPr>
-    </w:p>
-    <w:p>
-      <w:pPr>
-        <w:rPr>
-          <w:sz w:val="24"/>
-          <w:szCs w:val="24"/>
-        </w:rPr>
-      </w:pPr>
-    </w:p>
-    <w:p>
-      <w:pPr>
-        <w:rPr>
-          <w:sz w:val="24"/>
-          <w:szCs w:val="24"/>
-        </w:rPr>
-      </w:pPr>
-    </w:p>
-    <w:p>
-      <w:pPr>
-        <w:rPr>
-          <w:sz w:val="24"/>
-          <w:szCs w:val="24"/>
-        </w:rPr>
-      </w:pPr>
-    </w:p>
-    <w:p>
-      <w:pPr>
-        <w:rPr>
-          <w:sz w:val="24"/>
-          <w:szCs w:val="24"/>
-        </w:rPr>
-      </w:pPr>
-    </w:p>
-    <w:p>
-      <w:pPr>
-        <w:rPr>
-          <w:sz w:val="24"/>
-          <w:szCs w:val="24"/>
-        </w:rPr>
-      </w:pPr>
-    </w:p>
-    <w:p>
-      <w:pPr>
-        <w:rPr>
-          <w:sz w:val="24"/>
-          <w:szCs w:val="24"/>
-        </w:rPr>
-      </w:pPr>
-    </w:p>
-    <w:p>
-      <w:pPr>
-        <w:rPr>
-          <w:sz w:val="24"/>
-          <w:szCs w:val="24"/>
-        </w:rPr>
-      </w:pPr>
-    </w:p>
-    <w:p>
-      <w:pPr>
-        <w:rPr>
-          <w:sz w:val="24"/>
-          <w:szCs w:val="24"/>
-        </w:rPr>
-      </w:pPr>
-    </w:p>
-    <w:p>
-      <w:pPr>
+        <w:ind w:left="360"/>
+        <w:rPr>
+          <w:sz w:val="24"/>
+          <w:szCs w:val="24"/>
+        </w:rPr>
+      </w:pPr>
+    </w:p>
+    <w:p>
+      <w:pPr>
+        <w:ind w:left="360"/>
         <w:rPr>
           <w:sz w:val="24"/>
           <w:szCs w:val="24"/>
@@ -2693,16 +2745,17 @@
           <w:color w:val="auto"/>
         </w:rPr>
       </w:pPr>
-      <w:bookmarkStart w:id="14" w:name="_Toc119592651"/>
+      <w:bookmarkStart w:id="13" w:name="_Toc120111921"/>
       <w:r>
         <w:rPr>
           <w:b/>
           <w:bCs/>
           <w:color w:val="auto"/>
         </w:rPr>
+        <w:lastRenderedPageBreak/>
         <w:t>Indice</w:t>
       </w:r>
-      <w:bookmarkEnd w:id="14"/>
+      <w:bookmarkEnd w:id="13"/>
     </w:p>
     <w:sdt>
       <w:sdtPr>
@@ -2753,7 +2806,7 @@
           <w:r>
             <w:fldChar w:fldCharType="separate"/>
           </w:r>
-          <w:hyperlink w:anchor="_Toc119592638" w:history="1">
+          <w:hyperlink w:anchor="_Toc120111908" w:history="1">
             <w:r>
               <w:rPr>
                 <w:rStyle w:val="Collegamentoipertestuale"/>
@@ -2799,7 +2852,7 @@
                 <w:noProof/>
                 <w:webHidden/>
               </w:rPr>
-              <w:instrText xml:space="preserve"> PAGEREF _Toc119592638 \h </w:instrText>
+              <w:instrText xml:space="preserve"> PAGEREF _Toc120111908 \h </w:instrText>
             </w:r>
             <w:r>
               <w:rPr>
@@ -2843,7 +2896,7 @@
               <w:lang w:eastAsia="it-IT"/>
             </w:rPr>
           </w:pPr>
-          <w:hyperlink w:anchor="_Toc119592639" w:history="1">
+          <w:hyperlink w:anchor="_Toc120111909" w:history="1">
             <w:r>
               <w:rPr>
                 <w:rStyle w:val="Collegamentoipertestuale"/>
@@ -2889,7 +2942,7 @@
                 <w:noProof/>
                 <w:webHidden/>
               </w:rPr>
-              <w:instrText xml:space="preserve"> PAGEREF _Toc119592639 \h </w:instrText>
+              <w:instrText xml:space="preserve"> PAGEREF _Toc120111909 \h </w:instrText>
             </w:r>
             <w:r>
               <w:rPr>
@@ -2933,7 +2986,7 @@
               <w:lang w:eastAsia="it-IT"/>
             </w:rPr>
           </w:pPr>
-          <w:hyperlink w:anchor="_Toc119592640" w:history="1">
+          <w:hyperlink w:anchor="_Toc120111910" w:history="1">
             <w:r>
               <w:rPr>
                 <w:rStyle w:val="Collegamentoipertestuale"/>
@@ -2979,7 +3032,7 @@
                 <w:noProof/>
                 <w:webHidden/>
               </w:rPr>
-              <w:instrText xml:space="preserve"> PAGEREF _Toc119592640 \h </w:instrText>
+              <w:instrText xml:space="preserve"> PAGEREF _Toc120111910 \h </w:instrText>
             </w:r>
             <w:r>
               <w:rPr>
@@ -3023,7 +3076,7 @@
               <w:lang w:eastAsia="it-IT"/>
             </w:rPr>
           </w:pPr>
-          <w:hyperlink w:anchor="_Toc119592641" w:history="1">
+          <w:hyperlink w:anchor="_Toc120111911" w:history="1">
             <w:r>
               <w:rPr>
                 <w:rStyle w:val="Collegamentoipertestuale"/>
@@ -3069,7 +3122,7 @@
                 <w:noProof/>
                 <w:webHidden/>
               </w:rPr>
-              <w:instrText xml:space="preserve"> PAGEREF _Toc119592641 \h </w:instrText>
+              <w:instrText xml:space="preserve"> PAGEREF _Toc120111911 \h </w:instrText>
             </w:r>
             <w:r>
               <w:rPr>
@@ -3113,7 +3166,7 @@
               <w:lang w:eastAsia="it-IT"/>
             </w:rPr>
           </w:pPr>
-          <w:hyperlink w:anchor="_Toc119592642" w:history="1">
+          <w:hyperlink w:anchor="_Toc120111912" w:history="1">
             <w:r>
               <w:rPr>
                 <w:rStyle w:val="Collegamentoipertestuale"/>
@@ -3159,7 +3212,7 @@
                 <w:noProof/>
                 <w:webHidden/>
               </w:rPr>
-              <w:instrText xml:space="preserve"> PAGEREF _Toc119592642 \h </w:instrText>
+              <w:instrText xml:space="preserve"> PAGEREF _Toc120111912 \h </w:instrText>
             </w:r>
             <w:r>
               <w:rPr>
@@ -3179,7 +3232,7 @@
                 <w:noProof/>
                 <w:webHidden/>
               </w:rPr>
-              <w:t>2</w:t>
+              <w:t>1</w:t>
             </w:r>
             <w:r>
               <w:rPr>
@@ -3203,7 +3256,7 @@
               <w:lang w:eastAsia="it-IT"/>
             </w:rPr>
           </w:pPr>
-          <w:hyperlink w:anchor="_Toc119592643" w:history="1">
+          <w:hyperlink w:anchor="_Toc120111913" w:history="1">
             <w:r>
               <w:rPr>
                 <w:rStyle w:val="Collegamentoipertestuale"/>
@@ -3249,7 +3302,7 @@
                 <w:noProof/>
                 <w:webHidden/>
               </w:rPr>
-              <w:instrText xml:space="preserve"> PAGEREF _Toc119592643 \h </w:instrText>
+              <w:instrText xml:space="preserve"> PAGEREF _Toc120111913 \h </w:instrText>
             </w:r>
             <w:r>
               <w:rPr>
@@ -3293,7 +3346,7 @@
               <w:lang w:eastAsia="it-IT"/>
             </w:rPr>
           </w:pPr>
-          <w:hyperlink w:anchor="_Toc119592644" w:history="1">
+          <w:hyperlink w:anchor="_Toc120111914" w:history="1">
             <w:r>
               <w:rPr>
                 <w:rStyle w:val="Collegamentoipertestuale"/>
@@ -3339,7 +3392,7 @@
                 <w:noProof/>
                 <w:webHidden/>
               </w:rPr>
-              <w:instrText xml:space="preserve"> PAGEREF _Toc119592644 \h </w:instrText>
+              <w:instrText xml:space="preserve"> PAGEREF _Toc120111914 \h </w:instrText>
             </w:r>
             <w:r>
               <w:rPr>
@@ -3383,7 +3436,7 @@
               <w:lang w:eastAsia="it-IT"/>
             </w:rPr>
           </w:pPr>
-          <w:hyperlink w:anchor="_Toc119592645" w:history="1">
+          <w:hyperlink w:anchor="_Toc120111915" w:history="1">
             <w:r>
               <w:rPr>
                 <w:rStyle w:val="Collegamentoipertestuale"/>
@@ -3429,7 +3482,7 @@
                 <w:noProof/>
                 <w:webHidden/>
               </w:rPr>
-              <w:instrText xml:space="preserve"> PAGEREF _Toc119592645 \h </w:instrText>
+              <w:instrText xml:space="preserve"> PAGEREF _Toc120111915 \h </w:instrText>
             </w:r>
             <w:r>
               <w:rPr>
@@ -3473,7 +3526,7 @@
               <w:lang w:eastAsia="it-IT"/>
             </w:rPr>
           </w:pPr>
-          <w:hyperlink w:anchor="_Toc119592646" w:history="1">
+          <w:hyperlink w:anchor="_Toc120111916" w:history="1">
             <w:r>
               <w:rPr>
                 <w:rStyle w:val="Collegamentoipertestuale"/>
@@ -3519,7 +3572,7 @@
                 <w:noProof/>
                 <w:webHidden/>
               </w:rPr>
-              <w:instrText xml:space="preserve"> PAGEREF _Toc119592646 \h </w:instrText>
+              <w:instrText xml:space="preserve"> PAGEREF _Toc120111916 \h </w:instrText>
             </w:r>
             <w:r>
               <w:rPr>
@@ -3563,7 +3616,7 @@
               <w:lang w:eastAsia="it-IT"/>
             </w:rPr>
           </w:pPr>
-          <w:hyperlink w:anchor="_Toc119592647" w:history="1">
+          <w:hyperlink w:anchor="_Toc120111917" w:history="1">
             <w:r>
               <w:rPr>
                 <w:rStyle w:val="Collegamentoipertestuale"/>
@@ -3609,7 +3662,7 @@
                 <w:noProof/>
                 <w:webHidden/>
               </w:rPr>
-              <w:instrText xml:space="preserve"> PAGEREF _Toc119592647 \h </w:instrText>
+              <w:instrText xml:space="preserve"> PAGEREF _Toc120111917 \h </w:instrText>
             </w:r>
             <w:r>
               <w:rPr>
@@ -3653,7 +3706,7 @@
               <w:lang w:eastAsia="it-IT"/>
             </w:rPr>
           </w:pPr>
-          <w:hyperlink w:anchor="_Toc119592648" w:history="1">
+          <w:hyperlink w:anchor="_Toc120111918" w:history="1">
             <w:r>
               <w:rPr>
                 <w:rStyle w:val="Collegamentoipertestuale"/>
@@ -3699,7 +3752,7 @@
                 <w:noProof/>
                 <w:webHidden/>
               </w:rPr>
-              <w:instrText xml:space="preserve"> PAGEREF _Toc119592648 \h </w:instrText>
+              <w:instrText xml:space="preserve"> PAGEREF _Toc120111918 \h </w:instrText>
             </w:r>
             <w:r>
               <w:rPr>
@@ -3743,7 +3796,7 @@
               <w:lang w:eastAsia="it-IT"/>
             </w:rPr>
           </w:pPr>
-          <w:hyperlink w:anchor="_Toc119592649" w:history="1">
+          <w:hyperlink w:anchor="_Toc120111919" w:history="1">
             <w:r>
               <w:rPr>
                 <w:rStyle w:val="Collegamentoipertestuale"/>
@@ -3789,7 +3842,7 @@
                 <w:noProof/>
                 <w:webHidden/>
               </w:rPr>
-              <w:instrText xml:space="preserve"> PAGEREF _Toc119592649 \h </w:instrText>
+              <w:instrText xml:space="preserve"> PAGEREF _Toc120111919 \h </w:instrText>
             </w:r>
             <w:r>
               <w:rPr>
@@ -3833,7 +3886,7 @@
               <w:lang w:eastAsia="it-IT"/>
             </w:rPr>
           </w:pPr>
-          <w:hyperlink w:anchor="_Toc119592650" w:history="1">
+          <w:hyperlink w:anchor="_Toc120111920" w:history="1">
             <w:r>
               <w:rPr>
                 <w:rStyle w:val="Collegamentoipertestuale"/>
@@ -3879,7 +3932,7 @@
                 <w:noProof/>
                 <w:webHidden/>
               </w:rPr>
-              <w:instrText xml:space="preserve"> PAGEREF _Toc119592650 \h </w:instrText>
+              <w:instrText xml:space="preserve"> PAGEREF _Toc120111920 \h </w:instrText>
             </w:r>
             <w:r>
               <w:rPr>
@@ -3899,7 +3952,7 @@
                 <w:noProof/>
                 <w:webHidden/>
               </w:rPr>
-              <w:t>5</w:t>
+              <w:t>6</w:t>
             </w:r>
             <w:r>
               <w:rPr>
@@ -3923,7 +3976,7 @@
               <w:lang w:eastAsia="it-IT"/>
             </w:rPr>
           </w:pPr>
-          <w:hyperlink w:anchor="_Toc119592651" w:history="1">
+          <w:hyperlink w:anchor="_Toc120111921" w:history="1">
             <w:r>
               <w:rPr>
                 <w:rStyle w:val="Collegamentoipertestuale"/>
@@ -3969,7 +4022,7 @@
                 <w:noProof/>
                 <w:webHidden/>
               </w:rPr>
-              <w:instrText xml:space="preserve"> PAGEREF _Toc119592651 \h </w:instrText>
+              <w:instrText xml:space="preserve"> PAGEREF _Toc120111921 \h </w:instrText>
             </w:r>
             <w:r>
               <w:rPr>
@@ -3989,7 +4042,7 @@
                 <w:noProof/>
                 <w:webHidden/>
               </w:rPr>
-              <w:t>5</w:t>
+              <w:t>7</w:t>
             </w:r>
             <w:r>
               <w:rPr>
@@ -4023,7 +4076,7 @@
 </file>
 
 <file path=word/numbering.xml><?xml version="1.0" encoding="utf-8"?>
-<w:numbering xmlns:wpc="http://schemas.microsoft.com/office/word/2010/wordprocessingCanvas" xmlns:cx="http://schemas.microsoft.com/office/drawing/2014/chartex" xmlns:mc="http://schemas.openxmlformats.org/markup-compatibility/2006" xmlns:o="urn:schemas-microsoft-com:office:office" xmlns:r="http://schemas.openxmlformats.org/officeDocument/2006/relationships" xmlns:m="http://schemas.openxmlformats.org/officeDocument/2006/math" xmlns:v="urn:schemas-microsoft-com:vml" xmlns:wp14="http://schemas.microsoft.com/office/word/2010/wordprocessingDrawing" xmlns:wp="http://schemas.openxmlformats.org/drawingml/2006/wordprocessingDrawing" xmlns:w10="urn:schemas-microsoft-com:office:word" xmlns:w="http://schemas.openxmlformats.org/wordprocessingml/2006/main" xmlns:w14="http://schemas.microsoft.com/office/word/2010/wordml" xmlns:w15="http://schemas.microsoft.com/office/word/2012/wordml" xmlns:w16se="http://schemas.microsoft.com/office/word/2015/wordml/symex" xmlns:wpg="http://schemas.microsoft.com/office/word/2010/wordprocessingGroup" xmlns:wpi="http://schemas.microsoft.com/office/word/2010/wordprocessingInk" xmlns:wne="http://schemas.microsoft.com/office/word/2006/wordml" xmlns:wps="http://schemas.microsoft.com/office/word/2010/wordprocessingShape" mc:Ignorable="w14 w15 w16se wp14">
+<w:numbering xmlns:wpc="http://schemas.microsoft.com/office/word/2010/wordprocessingCanvas" xmlns:cx="http://schemas.microsoft.com/office/drawing/2014/chartex" xmlns:cx1="http://schemas.microsoft.com/office/drawing/2015/9/8/chartex" xmlns:cx2="http://schemas.microsoft.com/office/drawing/2015/10/21/chartex" xmlns:cx3="http://schemas.microsoft.com/office/drawing/2016/5/9/chartex" xmlns:cx4="http://schemas.microsoft.com/office/drawing/2016/5/10/chartex" xmlns:cx5="http://schemas.microsoft.com/office/drawing/2016/5/11/chartex" xmlns:cx6="http://schemas.microsoft.com/office/drawing/2016/5/12/chartex" xmlns:cx7="http://schemas.microsoft.com/office/drawing/2016/5/13/chartex" xmlns:cx8="http://schemas.microsoft.com/office/drawing/2016/5/14/chartex" xmlns:mc="http://schemas.openxmlformats.org/markup-compatibility/2006" xmlns:aink="http://schemas.microsoft.com/office/drawing/2016/ink" xmlns:am3d="http://schemas.microsoft.com/office/drawing/2017/model3d" xmlns:o="urn:schemas-microsoft-com:office:office" xmlns:oel="http://schemas.microsoft.com/office/2019/extlst" xmlns:r="http://schemas.openxmlformats.org/officeDocument/2006/relationships" xmlns:m="http://schemas.openxmlformats.org/officeDocument/2006/math" xmlns:v="urn:schemas-microsoft-com:vml" xmlns:wp14="http://schemas.microsoft.com/office/word/2010/wordprocessingDrawing" xmlns:wp="http://schemas.openxmlformats.org/drawingml/2006/wordprocessingDrawing" xmlns:w10="urn:schemas-microsoft-com:office:word" xmlns:w="http://schemas.openxmlformats.org/wordprocessingml/2006/main" xmlns:w14="http://schemas.microsoft.com/office/word/2010/wordml" xmlns:w15="http://schemas.microsoft.com/office/word/2012/wordml" xmlns:w16cex="http://schemas.microsoft.com/office/word/2018/wordml/cex" xmlns:w16cid="http://schemas.microsoft.com/office/word/2016/wordml/cid" xmlns:w16="http://schemas.microsoft.com/office/word/2018/wordml" xmlns:w16sdtdh="http://schemas.microsoft.com/office/word/2020/wordml/sdtdatahash" xmlns:w16se="http://schemas.microsoft.com/office/word/2015/wordml/symex" xmlns:wpg="http://schemas.microsoft.com/office/word/2010/wordprocessingGroup" xmlns:wpi="http://schemas.microsoft.com/office/word/2010/wordprocessingInk" xmlns:wne="http://schemas.microsoft.com/office/word/2006/wordml" xmlns:wps="http://schemas.microsoft.com/office/word/2010/wordprocessingShape" mc:Ignorable="w14 w15 w16se w16cid w16 w16cex w16sdtdh wp14">
   <w:abstractNum w:abstractNumId="0" w15:restartNumberingAfterBreak="0">
     <w:nsid w:val="031159CF"/>
     <w:multiLevelType w:val="hybridMultilevel"/>
@@ -4138,6 +4191,318 @@
     </w:lvl>
   </w:abstractNum>
   <w:abstractNum w:abstractNumId="1" w15:restartNumberingAfterBreak="0">
+    <w:nsid w:val="05956411"/>
+    <w:multiLevelType w:val="hybridMultilevel"/>
+    <w:tmpl w:val="7896B916"/>
+    <w:lvl w:ilvl="0" w:tplc="04100001">
+      <w:start w:val="1"/>
+      <w:numFmt w:val="bullet"/>
+      <w:lvlText w:val=""/>
+      <w:lvlJc w:val="left"/>
+      <w:pPr>
+        <w:ind w:left="720" w:hanging="360"/>
+      </w:pPr>
+      <w:rPr>
+        <w:rFonts w:ascii="Symbol" w:hAnsi="Symbol" w:hint="default"/>
+      </w:rPr>
+    </w:lvl>
+    <w:lvl w:ilvl="1" w:tplc="04100003" w:tentative="1">
+      <w:start w:val="1"/>
+      <w:numFmt w:val="bullet"/>
+      <w:lvlText w:val="o"/>
+      <w:lvlJc w:val="left"/>
+      <w:pPr>
+        <w:ind w:left="1440" w:hanging="360"/>
+      </w:pPr>
+      <w:rPr>
+        <w:rFonts w:ascii="Courier New" w:hAnsi="Courier New" w:cs="Courier New" w:hint="default"/>
+      </w:rPr>
+    </w:lvl>
+    <w:lvl w:ilvl="2" w:tplc="04100005" w:tentative="1">
+      <w:start w:val="1"/>
+      <w:numFmt w:val="bullet"/>
+      <w:lvlText w:val=""/>
+      <w:lvlJc w:val="left"/>
+      <w:pPr>
+        <w:ind w:left="2160" w:hanging="360"/>
+      </w:pPr>
+      <w:rPr>
+        <w:rFonts w:ascii="Wingdings" w:hAnsi="Wingdings" w:hint="default"/>
+      </w:rPr>
+    </w:lvl>
+    <w:lvl w:ilvl="3" w:tplc="04100001" w:tentative="1">
+      <w:start w:val="1"/>
+      <w:numFmt w:val="bullet"/>
+      <w:lvlText w:val=""/>
+      <w:lvlJc w:val="left"/>
+      <w:pPr>
+        <w:ind w:left="2880" w:hanging="360"/>
+      </w:pPr>
+      <w:rPr>
+        <w:rFonts w:ascii="Symbol" w:hAnsi="Symbol" w:hint="default"/>
+      </w:rPr>
+    </w:lvl>
+    <w:lvl w:ilvl="4" w:tplc="04100003" w:tentative="1">
+      <w:start w:val="1"/>
+      <w:numFmt w:val="bullet"/>
+      <w:lvlText w:val="o"/>
+      <w:lvlJc w:val="left"/>
+      <w:pPr>
+        <w:ind w:left="3600" w:hanging="360"/>
+      </w:pPr>
+      <w:rPr>
+        <w:rFonts w:ascii="Courier New" w:hAnsi="Courier New" w:cs="Courier New" w:hint="default"/>
+      </w:rPr>
+    </w:lvl>
+    <w:lvl w:ilvl="5" w:tplc="04100005" w:tentative="1">
+      <w:start w:val="1"/>
+      <w:numFmt w:val="bullet"/>
+      <w:lvlText w:val=""/>
+      <w:lvlJc w:val="left"/>
+      <w:pPr>
+        <w:ind w:left="4320" w:hanging="360"/>
+      </w:pPr>
+      <w:rPr>
+        <w:rFonts w:ascii="Wingdings" w:hAnsi="Wingdings" w:hint="default"/>
+      </w:rPr>
+    </w:lvl>
+    <w:lvl w:ilvl="6" w:tplc="04100001" w:tentative="1">
+      <w:start w:val="1"/>
+      <w:numFmt w:val="bullet"/>
+      <w:lvlText w:val=""/>
+      <w:lvlJc w:val="left"/>
+      <w:pPr>
+        <w:ind w:left="5040" w:hanging="360"/>
+      </w:pPr>
+      <w:rPr>
+        <w:rFonts w:ascii="Symbol" w:hAnsi="Symbol" w:hint="default"/>
+      </w:rPr>
+    </w:lvl>
+    <w:lvl w:ilvl="7" w:tplc="04100003" w:tentative="1">
+      <w:start w:val="1"/>
+      <w:numFmt w:val="bullet"/>
+      <w:lvlText w:val="o"/>
+      <w:lvlJc w:val="left"/>
+      <w:pPr>
+        <w:ind w:left="5760" w:hanging="360"/>
+      </w:pPr>
+      <w:rPr>
+        <w:rFonts w:ascii="Courier New" w:hAnsi="Courier New" w:cs="Courier New" w:hint="default"/>
+      </w:rPr>
+    </w:lvl>
+    <w:lvl w:ilvl="8" w:tplc="04100005" w:tentative="1">
+      <w:start w:val="1"/>
+      <w:numFmt w:val="bullet"/>
+      <w:lvlText w:val=""/>
+      <w:lvlJc w:val="left"/>
+      <w:pPr>
+        <w:ind w:left="6480" w:hanging="360"/>
+      </w:pPr>
+      <w:rPr>
+        <w:rFonts w:ascii="Wingdings" w:hAnsi="Wingdings" w:hint="default"/>
+      </w:rPr>
+    </w:lvl>
+  </w:abstractNum>
+  <w:abstractNum w:abstractNumId="2" w15:restartNumberingAfterBreak="0">
+    <w:nsid w:val="08CA70D2"/>
+    <w:multiLevelType w:val="hybridMultilevel"/>
+    <w:tmpl w:val="EBACD09A"/>
+    <w:lvl w:ilvl="0" w:tplc="0410000F">
+      <w:start w:val="1"/>
+      <w:numFmt w:val="decimal"/>
+      <w:lvlText w:val="%1."/>
+      <w:lvlJc w:val="left"/>
+      <w:pPr>
+        <w:ind w:left="1440" w:hanging="360"/>
+      </w:pPr>
+    </w:lvl>
+    <w:lvl w:ilvl="1" w:tplc="04100019" w:tentative="1">
+      <w:start w:val="1"/>
+      <w:numFmt w:val="lowerLetter"/>
+      <w:lvlText w:val="%2."/>
+      <w:lvlJc w:val="left"/>
+      <w:pPr>
+        <w:ind w:left="2160" w:hanging="360"/>
+      </w:pPr>
+    </w:lvl>
+    <w:lvl w:ilvl="2" w:tplc="0410001B" w:tentative="1">
+      <w:start w:val="1"/>
+      <w:numFmt w:val="lowerRoman"/>
+      <w:lvlText w:val="%3."/>
+      <w:lvlJc w:val="right"/>
+      <w:pPr>
+        <w:ind w:left="2880" w:hanging="180"/>
+      </w:pPr>
+    </w:lvl>
+    <w:lvl w:ilvl="3" w:tplc="0410000F" w:tentative="1">
+      <w:start w:val="1"/>
+      <w:numFmt w:val="decimal"/>
+      <w:lvlText w:val="%4."/>
+      <w:lvlJc w:val="left"/>
+      <w:pPr>
+        <w:ind w:left="3600" w:hanging="360"/>
+      </w:pPr>
+    </w:lvl>
+    <w:lvl w:ilvl="4" w:tplc="04100019" w:tentative="1">
+      <w:start w:val="1"/>
+      <w:numFmt w:val="lowerLetter"/>
+      <w:lvlText w:val="%5."/>
+      <w:lvlJc w:val="left"/>
+      <w:pPr>
+        <w:ind w:left="4320" w:hanging="360"/>
+      </w:pPr>
+    </w:lvl>
+    <w:lvl w:ilvl="5" w:tplc="0410001B" w:tentative="1">
+      <w:start w:val="1"/>
+      <w:numFmt w:val="lowerRoman"/>
+      <w:lvlText w:val="%6."/>
+      <w:lvlJc w:val="right"/>
+      <w:pPr>
+        <w:ind w:left="5040" w:hanging="180"/>
+      </w:pPr>
+    </w:lvl>
+    <w:lvl w:ilvl="6" w:tplc="0410000F" w:tentative="1">
+      <w:start w:val="1"/>
+      <w:numFmt w:val="decimal"/>
+      <w:lvlText w:val="%7."/>
+      <w:lvlJc w:val="left"/>
+      <w:pPr>
+        <w:ind w:left="5760" w:hanging="360"/>
+      </w:pPr>
+    </w:lvl>
+    <w:lvl w:ilvl="7" w:tplc="04100019" w:tentative="1">
+      <w:start w:val="1"/>
+      <w:numFmt w:val="lowerLetter"/>
+      <w:lvlText w:val="%8."/>
+      <w:lvlJc w:val="left"/>
+      <w:pPr>
+        <w:ind w:left="6480" w:hanging="360"/>
+      </w:pPr>
+    </w:lvl>
+    <w:lvl w:ilvl="8" w:tplc="0410001B" w:tentative="1">
+      <w:start w:val="1"/>
+      <w:numFmt w:val="lowerRoman"/>
+      <w:lvlText w:val="%9."/>
+      <w:lvlJc w:val="right"/>
+      <w:pPr>
+        <w:ind w:left="7200" w:hanging="180"/>
+      </w:pPr>
+    </w:lvl>
+  </w:abstractNum>
+  <w:abstractNum w:abstractNumId="3" w15:restartNumberingAfterBreak="0">
+    <w:nsid w:val="09801920"/>
+    <w:multiLevelType w:val="hybridMultilevel"/>
+    <w:tmpl w:val="4FD06952"/>
+    <w:lvl w:ilvl="0" w:tplc="04100001">
+      <w:start w:val="1"/>
+      <w:numFmt w:val="bullet"/>
+      <w:lvlText w:val=""/>
+      <w:lvlJc w:val="left"/>
+      <w:pPr>
+        <w:ind w:left="2143" w:hanging="360"/>
+      </w:pPr>
+      <w:rPr>
+        <w:rFonts w:ascii="Symbol" w:hAnsi="Symbol" w:hint="default"/>
+      </w:rPr>
+    </w:lvl>
+    <w:lvl w:ilvl="1" w:tplc="04100003" w:tentative="1">
+      <w:start w:val="1"/>
+      <w:numFmt w:val="bullet"/>
+      <w:lvlText w:val="o"/>
+      <w:lvlJc w:val="left"/>
+      <w:pPr>
+        <w:ind w:left="2863" w:hanging="360"/>
+      </w:pPr>
+      <w:rPr>
+        <w:rFonts w:ascii="Courier New" w:hAnsi="Courier New" w:cs="Courier New" w:hint="default"/>
+      </w:rPr>
+    </w:lvl>
+    <w:lvl w:ilvl="2" w:tplc="04100005" w:tentative="1">
+      <w:start w:val="1"/>
+      <w:numFmt w:val="bullet"/>
+      <w:lvlText w:val=""/>
+      <w:lvlJc w:val="left"/>
+      <w:pPr>
+        <w:ind w:left="3583" w:hanging="360"/>
+      </w:pPr>
+      <w:rPr>
+        <w:rFonts w:ascii="Wingdings" w:hAnsi="Wingdings" w:hint="default"/>
+      </w:rPr>
+    </w:lvl>
+    <w:lvl w:ilvl="3" w:tplc="04100001" w:tentative="1">
+      <w:start w:val="1"/>
+      <w:numFmt w:val="bullet"/>
+      <w:lvlText w:val=""/>
+      <w:lvlJc w:val="left"/>
+      <w:pPr>
+        <w:ind w:left="4303" w:hanging="360"/>
+      </w:pPr>
+      <w:rPr>
+        <w:rFonts w:ascii="Symbol" w:hAnsi="Symbol" w:hint="default"/>
+      </w:rPr>
+    </w:lvl>
+    <w:lvl w:ilvl="4" w:tplc="04100003" w:tentative="1">
+      <w:start w:val="1"/>
+      <w:numFmt w:val="bullet"/>
+      <w:lvlText w:val="o"/>
+      <w:lvlJc w:val="left"/>
+      <w:pPr>
+        <w:ind w:left="5023" w:hanging="360"/>
+      </w:pPr>
+      <w:rPr>
+        <w:rFonts w:ascii="Courier New" w:hAnsi="Courier New" w:cs="Courier New" w:hint="default"/>
+      </w:rPr>
+    </w:lvl>
+    <w:lvl w:ilvl="5" w:tplc="04100005" w:tentative="1">
+      <w:start w:val="1"/>
+      <w:numFmt w:val="bullet"/>
+      <w:lvlText w:val=""/>
+      <w:lvlJc w:val="left"/>
+      <w:pPr>
+        <w:ind w:left="5743" w:hanging="360"/>
+      </w:pPr>
+      <w:rPr>
+        <w:rFonts w:ascii="Wingdings" w:hAnsi="Wingdings" w:hint="default"/>
+      </w:rPr>
+    </w:lvl>
+    <w:lvl w:ilvl="6" w:tplc="04100001" w:tentative="1">
+      <w:start w:val="1"/>
+      <w:numFmt w:val="bullet"/>
+      <w:lvlText w:val=""/>
+      <w:lvlJc w:val="left"/>
+      <w:pPr>
+        <w:ind w:left="6463" w:hanging="360"/>
+      </w:pPr>
+      <w:rPr>
+        <w:rFonts w:ascii="Symbol" w:hAnsi="Symbol" w:hint="default"/>
+      </w:rPr>
+    </w:lvl>
+    <w:lvl w:ilvl="7" w:tplc="04100003" w:tentative="1">
+      <w:start w:val="1"/>
+      <w:numFmt w:val="bullet"/>
+      <w:lvlText w:val="o"/>
+      <w:lvlJc w:val="left"/>
+      <w:pPr>
+        <w:ind w:left="7183" w:hanging="360"/>
+      </w:pPr>
+      <w:rPr>
+        <w:rFonts w:ascii="Courier New" w:hAnsi="Courier New" w:cs="Courier New" w:hint="default"/>
+      </w:rPr>
+    </w:lvl>
+    <w:lvl w:ilvl="8" w:tplc="04100005" w:tentative="1">
+      <w:start w:val="1"/>
+      <w:numFmt w:val="bullet"/>
+      <w:lvlText w:val=""/>
+      <w:lvlJc w:val="left"/>
+      <w:pPr>
+        <w:ind w:left="7903" w:hanging="360"/>
+      </w:pPr>
+      <w:rPr>
+        <w:rFonts w:ascii="Wingdings" w:hAnsi="Wingdings" w:hint="default"/>
+      </w:rPr>
+    </w:lvl>
+  </w:abstractNum>
+  <w:abstractNum w:abstractNumId="4" w15:restartNumberingAfterBreak="0">
     <w:nsid w:val="0CF832BD"/>
     <w:multiLevelType w:val="hybridMultilevel"/>
     <w:tmpl w:val="5C64D588"/>
@@ -4250,7 +4615,120 @@
       </w:rPr>
     </w:lvl>
   </w:abstractNum>
-  <w:abstractNum w:abstractNumId="2" w15:restartNumberingAfterBreak="0">
+  <w:abstractNum w:abstractNumId="5" w15:restartNumberingAfterBreak="0">
+    <w:nsid w:val="13A12C11"/>
+    <w:multiLevelType w:val="hybridMultilevel"/>
+    <w:tmpl w:val="A1DACD12"/>
+    <w:lvl w:ilvl="0" w:tplc="04100001">
+      <w:start w:val="1"/>
+      <w:numFmt w:val="bullet"/>
+      <w:lvlText w:val=""/>
+      <w:lvlJc w:val="left"/>
+      <w:pPr>
+        <w:ind w:left="720" w:hanging="360"/>
+      </w:pPr>
+      <w:rPr>
+        <w:rFonts w:ascii="Symbol" w:hAnsi="Symbol" w:hint="default"/>
+      </w:rPr>
+    </w:lvl>
+    <w:lvl w:ilvl="1" w:tplc="04100001">
+      <w:start w:val="1"/>
+      <w:numFmt w:val="bullet"/>
+      <w:lvlText w:val=""/>
+      <w:lvlJc w:val="left"/>
+      <w:pPr>
+        <w:ind w:left="1440" w:hanging="360"/>
+      </w:pPr>
+      <w:rPr>
+        <w:rFonts w:ascii="Symbol" w:hAnsi="Symbol" w:hint="default"/>
+      </w:rPr>
+    </w:lvl>
+    <w:lvl w:ilvl="2" w:tplc="04100005">
+      <w:start w:val="1"/>
+      <w:numFmt w:val="bullet"/>
+      <w:lvlText w:val=""/>
+      <w:lvlJc w:val="left"/>
+      <w:pPr>
+        <w:ind w:left="2160" w:hanging="360"/>
+      </w:pPr>
+      <w:rPr>
+        <w:rFonts w:ascii="Wingdings" w:hAnsi="Wingdings" w:hint="default"/>
+      </w:rPr>
+    </w:lvl>
+    <w:lvl w:ilvl="3" w:tplc="04100001">
+      <w:start w:val="1"/>
+      <w:numFmt w:val="bullet"/>
+      <w:lvlText w:val=""/>
+      <w:lvlJc w:val="left"/>
+      <w:pPr>
+        <w:ind w:left="2880" w:hanging="360"/>
+      </w:pPr>
+      <w:rPr>
+        <w:rFonts w:ascii="Symbol" w:hAnsi="Symbol" w:hint="default"/>
+      </w:rPr>
+    </w:lvl>
+    <w:lvl w:ilvl="4" w:tplc="04100003">
+      <w:start w:val="1"/>
+      <w:numFmt w:val="bullet"/>
+      <w:lvlText w:val="o"/>
+      <w:lvlJc w:val="left"/>
+      <w:pPr>
+        <w:ind w:left="3600" w:hanging="360"/>
+      </w:pPr>
+      <w:rPr>
+        <w:rFonts w:ascii="Courier New" w:hAnsi="Courier New" w:cs="Courier New" w:hint="default"/>
+      </w:rPr>
+    </w:lvl>
+    <w:lvl w:ilvl="5" w:tplc="04100005">
+      <w:start w:val="1"/>
+      <w:numFmt w:val="bullet"/>
+      <w:lvlText w:val=""/>
+      <w:lvlJc w:val="left"/>
+      <w:pPr>
+        <w:ind w:left="4320" w:hanging="360"/>
+      </w:pPr>
+      <w:rPr>
+        <w:rFonts w:ascii="Wingdings" w:hAnsi="Wingdings" w:hint="default"/>
+      </w:rPr>
+    </w:lvl>
+    <w:lvl w:ilvl="6" w:tplc="04100001">
+      <w:start w:val="1"/>
+      <w:numFmt w:val="bullet"/>
+      <w:lvlText w:val=""/>
+      <w:lvlJc w:val="left"/>
+      <w:pPr>
+        <w:ind w:left="5040" w:hanging="360"/>
+      </w:pPr>
+      <w:rPr>
+        <w:rFonts w:ascii="Symbol" w:hAnsi="Symbol" w:hint="default"/>
+      </w:rPr>
+    </w:lvl>
+    <w:lvl w:ilvl="7" w:tplc="04100003">
+      <w:start w:val="1"/>
+      <w:numFmt w:val="bullet"/>
+      <w:lvlText w:val="o"/>
+      <w:lvlJc w:val="left"/>
+      <w:pPr>
+        <w:ind w:left="5760" w:hanging="360"/>
+      </w:pPr>
+      <w:rPr>
+        <w:rFonts w:ascii="Courier New" w:hAnsi="Courier New" w:cs="Courier New" w:hint="default"/>
+      </w:rPr>
+    </w:lvl>
+    <w:lvl w:ilvl="8" w:tplc="04100005">
+      <w:start w:val="1"/>
+      <w:numFmt w:val="bullet"/>
+      <w:lvlText w:val=""/>
+      <w:lvlJc w:val="left"/>
+      <w:pPr>
+        <w:ind w:left="6480" w:hanging="360"/>
+      </w:pPr>
+      <w:rPr>
+        <w:rFonts w:ascii="Wingdings" w:hAnsi="Wingdings" w:hint="default"/>
+      </w:rPr>
+    </w:lvl>
+  </w:abstractNum>
+  <w:abstractNum w:abstractNumId="6" w15:restartNumberingAfterBreak="0">
     <w:nsid w:val="14483FB3"/>
     <w:multiLevelType w:val="hybridMultilevel"/>
     <w:tmpl w:val="0762AE6E"/>
@@ -4363,7 +4841,7 @@
       </w:rPr>
     </w:lvl>
   </w:abstractNum>
-  <w:abstractNum w:abstractNumId="3" w15:restartNumberingAfterBreak="0">
+  <w:abstractNum w:abstractNumId="7" w15:restartNumberingAfterBreak="0">
     <w:nsid w:val="196901E1"/>
     <w:multiLevelType w:val="multilevel"/>
     <w:tmpl w:val="AECEB1E0"/>
@@ -4484,7 +4962,120 @@
       </w:rPr>
     </w:lvl>
   </w:abstractNum>
-  <w:abstractNum w:abstractNumId="4" w15:restartNumberingAfterBreak="0">
+  <w:abstractNum w:abstractNumId="8" w15:restartNumberingAfterBreak="0">
+    <w:nsid w:val="19DE1B1C"/>
+    <w:multiLevelType w:val="hybridMultilevel"/>
+    <w:tmpl w:val="94621988"/>
+    <w:lvl w:ilvl="0" w:tplc="04100001">
+      <w:start w:val="1"/>
+      <w:numFmt w:val="bullet"/>
+      <w:lvlText w:val=""/>
+      <w:lvlJc w:val="left"/>
+      <w:pPr>
+        <w:ind w:left="720" w:hanging="360"/>
+      </w:pPr>
+      <w:rPr>
+        <w:rFonts w:ascii="Symbol" w:hAnsi="Symbol" w:hint="default"/>
+      </w:rPr>
+    </w:lvl>
+    <w:lvl w:ilvl="1" w:tplc="04100001">
+      <w:start w:val="1"/>
+      <w:numFmt w:val="bullet"/>
+      <w:lvlText w:val=""/>
+      <w:lvlJc w:val="left"/>
+      <w:pPr>
+        <w:ind w:left="1440" w:hanging="360"/>
+      </w:pPr>
+      <w:rPr>
+        <w:rFonts w:ascii="Symbol" w:hAnsi="Symbol" w:hint="default"/>
+      </w:rPr>
+    </w:lvl>
+    <w:lvl w:ilvl="2" w:tplc="04100005">
+      <w:start w:val="1"/>
+      <w:numFmt w:val="bullet"/>
+      <w:lvlText w:val=""/>
+      <w:lvlJc w:val="left"/>
+      <w:pPr>
+        <w:ind w:left="2160" w:hanging="360"/>
+      </w:pPr>
+      <w:rPr>
+        <w:rFonts w:ascii="Wingdings" w:hAnsi="Wingdings" w:hint="default"/>
+      </w:rPr>
+    </w:lvl>
+    <w:lvl w:ilvl="3" w:tplc="04100001">
+      <w:start w:val="1"/>
+      <w:numFmt w:val="bullet"/>
+      <w:lvlText w:val=""/>
+      <w:lvlJc w:val="left"/>
+      <w:pPr>
+        <w:ind w:left="2880" w:hanging="360"/>
+      </w:pPr>
+      <w:rPr>
+        <w:rFonts w:ascii="Symbol" w:hAnsi="Symbol" w:hint="default"/>
+      </w:rPr>
+    </w:lvl>
+    <w:lvl w:ilvl="4" w:tplc="04100003">
+      <w:start w:val="1"/>
+      <w:numFmt w:val="bullet"/>
+      <w:lvlText w:val="o"/>
+      <w:lvlJc w:val="left"/>
+      <w:pPr>
+        <w:ind w:left="3600" w:hanging="360"/>
+      </w:pPr>
+      <w:rPr>
+        <w:rFonts w:ascii="Courier New" w:hAnsi="Courier New" w:cs="Courier New" w:hint="default"/>
+      </w:rPr>
+    </w:lvl>
+    <w:lvl w:ilvl="5" w:tplc="04100005">
+      <w:start w:val="1"/>
+      <w:numFmt w:val="bullet"/>
+      <w:lvlText w:val=""/>
+      <w:lvlJc w:val="left"/>
+      <w:pPr>
+        <w:ind w:left="4320" w:hanging="360"/>
+      </w:pPr>
+      <w:rPr>
+        <w:rFonts w:ascii="Wingdings" w:hAnsi="Wingdings" w:hint="default"/>
+      </w:rPr>
+    </w:lvl>
+    <w:lvl w:ilvl="6" w:tplc="04100001">
+      <w:start w:val="1"/>
+      <w:numFmt w:val="bullet"/>
+      <w:lvlText w:val=""/>
+      <w:lvlJc w:val="left"/>
+      <w:pPr>
+        <w:ind w:left="5040" w:hanging="360"/>
+      </w:pPr>
+      <w:rPr>
+        <w:rFonts w:ascii="Symbol" w:hAnsi="Symbol" w:hint="default"/>
+      </w:rPr>
+    </w:lvl>
+    <w:lvl w:ilvl="7" w:tplc="04100003">
+      <w:start w:val="1"/>
+      <w:numFmt w:val="bullet"/>
+      <w:lvlText w:val="o"/>
+      <w:lvlJc w:val="left"/>
+      <w:pPr>
+        <w:ind w:left="5760" w:hanging="360"/>
+      </w:pPr>
+      <w:rPr>
+        <w:rFonts w:ascii="Courier New" w:hAnsi="Courier New" w:cs="Courier New" w:hint="default"/>
+      </w:rPr>
+    </w:lvl>
+    <w:lvl w:ilvl="8" w:tplc="04100005">
+      <w:start w:val="1"/>
+      <w:numFmt w:val="bullet"/>
+      <w:lvlText w:val=""/>
+      <w:lvlJc w:val="left"/>
+      <w:pPr>
+        <w:ind w:left="6480" w:hanging="360"/>
+      </w:pPr>
+      <w:rPr>
+        <w:rFonts w:ascii="Wingdings" w:hAnsi="Wingdings" w:hint="default"/>
+      </w:rPr>
+    </w:lvl>
+  </w:abstractNum>
+  <w:abstractNum w:abstractNumId="9" w15:restartNumberingAfterBreak="0">
     <w:nsid w:val="1D1A37E0"/>
     <w:multiLevelType w:val="multilevel"/>
     <w:tmpl w:val="8DC07F9A"/>
@@ -4605,7 +5196,7 @@
       </w:rPr>
     </w:lvl>
   </w:abstractNum>
-  <w:abstractNum w:abstractNumId="5" w15:restartNumberingAfterBreak="0">
+  <w:abstractNum w:abstractNumId="10" w15:restartNumberingAfterBreak="0">
     <w:nsid w:val="243B21B3"/>
     <w:multiLevelType w:val="hybridMultilevel"/>
     <w:tmpl w:val="04ACA72E"/>
@@ -4694,7 +5285,7 @@
       </w:pPr>
     </w:lvl>
   </w:abstractNum>
-  <w:abstractNum w:abstractNumId="6" w15:restartNumberingAfterBreak="0">
+  <w:abstractNum w:abstractNumId="11" w15:restartNumberingAfterBreak="0">
     <w:nsid w:val="25352E7F"/>
     <w:multiLevelType w:val="hybridMultilevel"/>
     <w:tmpl w:val="D2DE4EAC"/>
@@ -4807,7 +5398,7 @@
       </w:rPr>
     </w:lvl>
   </w:abstractNum>
-  <w:abstractNum w:abstractNumId="7" w15:restartNumberingAfterBreak="0">
+  <w:abstractNum w:abstractNumId="12" w15:restartNumberingAfterBreak="0">
     <w:nsid w:val="27481DE2"/>
     <w:multiLevelType w:val="hybridMultilevel"/>
     <w:tmpl w:val="5740AE56"/>
@@ -4920,7 +5511,120 @@
       </w:rPr>
     </w:lvl>
   </w:abstractNum>
-  <w:abstractNum w:abstractNumId="8" w15:restartNumberingAfterBreak="0">
+  <w:abstractNum w:abstractNumId="13" w15:restartNumberingAfterBreak="0">
+    <w:nsid w:val="2AA64AC4"/>
+    <w:multiLevelType w:val="hybridMultilevel"/>
+    <w:tmpl w:val="EF82F9FA"/>
+    <w:lvl w:ilvl="0" w:tplc="04100001">
+      <w:start w:val="1"/>
+      <w:numFmt w:val="bullet"/>
+      <w:lvlText w:val=""/>
+      <w:lvlJc w:val="left"/>
+      <w:pPr>
+        <w:ind w:left="720" w:hanging="360"/>
+      </w:pPr>
+      <w:rPr>
+        <w:rFonts w:ascii="Symbol" w:hAnsi="Symbol" w:hint="default"/>
+      </w:rPr>
+    </w:lvl>
+    <w:lvl w:ilvl="1" w:tplc="04100001">
+      <w:start w:val="1"/>
+      <w:numFmt w:val="bullet"/>
+      <w:lvlText w:val=""/>
+      <w:lvlJc w:val="left"/>
+      <w:pPr>
+        <w:ind w:left="1440" w:hanging="360"/>
+      </w:pPr>
+      <w:rPr>
+        <w:rFonts w:ascii="Symbol" w:hAnsi="Symbol" w:hint="default"/>
+      </w:rPr>
+    </w:lvl>
+    <w:lvl w:ilvl="2" w:tplc="04100005">
+      <w:start w:val="1"/>
+      <w:numFmt w:val="bullet"/>
+      <w:lvlText w:val=""/>
+      <w:lvlJc w:val="left"/>
+      <w:pPr>
+        <w:ind w:left="2160" w:hanging="360"/>
+      </w:pPr>
+      <w:rPr>
+        <w:rFonts w:ascii="Wingdings" w:hAnsi="Wingdings" w:hint="default"/>
+      </w:rPr>
+    </w:lvl>
+    <w:lvl w:ilvl="3" w:tplc="04100001">
+      <w:start w:val="1"/>
+      <w:numFmt w:val="bullet"/>
+      <w:lvlText w:val=""/>
+      <w:lvlJc w:val="left"/>
+      <w:pPr>
+        <w:ind w:left="2880" w:hanging="360"/>
+      </w:pPr>
+      <w:rPr>
+        <w:rFonts w:ascii="Symbol" w:hAnsi="Symbol" w:hint="default"/>
+      </w:rPr>
+    </w:lvl>
+    <w:lvl w:ilvl="4" w:tplc="04100003">
+      <w:start w:val="1"/>
+      <w:numFmt w:val="bullet"/>
+      <w:lvlText w:val="o"/>
+      <w:lvlJc w:val="left"/>
+      <w:pPr>
+        <w:ind w:left="3600" w:hanging="360"/>
+      </w:pPr>
+      <w:rPr>
+        <w:rFonts w:ascii="Courier New" w:hAnsi="Courier New" w:cs="Courier New" w:hint="default"/>
+      </w:rPr>
+    </w:lvl>
+    <w:lvl w:ilvl="5" w:tplc="04100005">
+      <w:start w:val="1"/>
+      <w:numFmt w:val="bullet"/>
+      <w:lvlText w:val=""/>
+      <w:lvlJc w:val="left"/>
+      <w:pPr>
+        <w:ind w:left="4320" w:hanging="360"/>
+      </w:pPr>
+      <w:rPr>
+        <w:rFonts w:ascii="Wingdings" w:hAnsi="Wingdings" w:hint="default"/>
+      </w:rPr>
+    </w:lvl>
+    <w:lvl w:ilvl="6" w:tplc="04100001">
+      <w:start w:val="1"/>
+      <w:numFmt w:val="bullet"/>
+      <w:lvlText w:val=""/>
+      <w:lvlJc w:val="left"/>
+      <w:pPr>
+        <w:ind w:left="5040" w:hanging="360"/>
+      </w:pPr>
+      <w:rPr>
+        <w:rFonts w:ascii="Symbol" w:hAnsi="Symbol" w:hint="default"/>
+      </w:rPr>
+    </w:lvl>
+    <w:lvl w:ilvl="7" w:tplc="04100003">
+      <w:start w:val="1"/>
+      <w:numFmt w:val="bullet"/>
+      <w:lvlText w:val="o"/>
+      <w:lvlJc w:val="left"/>
+      <w:pPr>
+        <w:ind w:left="5760" w:hanging="360"/>
+      </w:pPr>
+      <w:rPr>
+        <w:rFonts w:ascii="Courier New" w:hAnsi="Courier New" w:cs="Courier New" w:hint="default"/>
+      </w:rPr>
+    </w:lvl>
+    <w:lvl w:ilvl="8" w:tplc="04100005">
+      <w:start w:val="1"/>
+      <w:numFmt w:val="bullet"/>
+      <w:lvlText w:val=""/>
+      <w:lvlJc w:val="left"/>
+      <w:pPr>
+        <w:ind w:left="6480" w:hanging="360"/>
+      </w:pPr>
+      <w:rPr>
+        <w:rFonts w:ascii="Wingdings" w:hAnsi="Wingdings" w:hint="default"/>
+      </w:rPr>
+    </w:lvl>
+  </w:abstractNum>
+  <w:abstractNum w:abstractNumId="14" w15:restartNumberingAfterBreak="0">
     <w:nsid w:val="2DCA4DBB"/>
     <w:multiLevelType w:val="hybridMultilevel"/>
     <w:tmpl w:val="BC3CFED6"/>
@@ -5009,7 +5713,120 @@
       </w:pPr>
     </w:lvl>
   </w:abstractNum>
-  <w:abstractNum w:abstractNumId="9" w15:restartNumberingAfterBreak="0">
+  <w:abstractNum w:abstractNumId="15" w15:restartNumberingAfterBreak="0">
+    <w:nsid w:val="2DE86BD4"/>
+    <w:multiLevelType w:val="hybridMultilevel"/>
+    <w:tmpl w:val="BFB4F966"/>
+    <w:lvl w:ilvl="0" w:tplc="04100003">
+      <w:start w:val="1"/>
+      <w:numFmt w:val="bullet"/>
+      <w:lvlText w:val="o"/>
+      <w:lvlJc w:val="left"/>
+      <w:pPr>
+        <w:ind w:left="720" w:hanging="360"/>
+      </w:pPr>
+      <w:rPr>
+        <w:rFonts w:ascii="Courier New" w:hAnsi="Courier New" w:cs="Courier New" w:hint="default"/>
+      </w:rPr>
+    </w:lvl>
+    <w:lvl w:ilvl="1" w:tplc="04100003" w:tentative="1">
+      <w:start w:val="1"/>
+      <w:numFmt w:val="bullet"/>
+      <w:lvlText w:val="o"/>
+      <w:lvlJc w:val="left"/>
+      <w:pPr>
+        <w:ind w:left="1440" w:hanging="360"/>
+      </w:pPr>
+      <w:rPr>
+        <w:rFonts w:ascii="Courier New" w:hAnsi="Courier New" w:cs="Courier New" w:hint="default"/>
+      </w:rPr>
+    </w:lvl>
+    <w:lvl w:ilvl="2" w:tplc="04100005" w:tentative="1">
+      <w:start w:val="1"/>
+      <w:numFmt w:val="bullet"/>
+      <w:lvlText w:val=""/>
+      <w:lvlJc w:val="left"/>
+      <w:pPr>
+        <w:ind w:left="2160" w:hanging="360"/>
+      </w:pPr>
+      <w:rPr>
+        <w:rFonts w:ascii="Wingdings" w:hAnsi="Wingdings" w:hint="default"/>
+      </w:rPr>
+    </w:lvl>
+    <w:lvl w:ilvl="3" w:tplc="04100001" w:tentative="1">
+      <w:start w:val="1"/>
+      <w:numFmt w:val="bullet"/>
+      <w:lvlText w:val=""/>
+      <w:lvlJc w:val="left"/>
+      <w:pPr>
+        <w:ind w:left="2880" w:hanging="360"/>
+      </w:pPr>
+      <w:rPr>
+        <w:rFonts w:ascii="Symbol" w:hAnsi="Symbol" w:hint="default"/>
+      </w:rPr>
+    </w:lvl>
+    <w:lvl w:ilvl="4" w:tplc="04100003" w:tentative="1">
+      <w:start w:val="1"/>
+      <w:numFmt w:val="bullet"/>
+      <w:lvlText w:val="o"/>
+      <w:lvlJc w:val="left"/>
+      <w:pPr>
+        <w:ind w:left="3600" w:hanging="360"/>
+      </w:pPr>
+      <w:rPr>
+        <w:rFonts w:ascii="Courier New" w:hAnsi="Courier New" w:cs="Courier New" w:hint="default"/>
+      </w:rPr>
+    </w:lvl>
+    <w:lvl w:ilvl="5" w:tplc="04100005" w:tentative="1">
+      <w:start w:val="1"/>
+      <w:numFmt w:val="bullet"/>
+      <w:lvlText w:val=""/>
+      <w:lvlJc w:val="left"/>
+      <w:pPr>
+        <w:ind w:left="4320" w:hanging="360"/>
+      </w:pPr>
+      <w:rPr>
+        <w:rFonts w:ascii="Wingdings" w:hAnsi="Wingdings" w:hint="default"/>
+      </w:rPr>
+    </w:lvl>
+    <w:lvl w:ilvl="6" w:tplc="04100001" w:tentative="1">
+      <w:start w:val="1"/>
+      <w:numFmt w:val="bullet"/>
+      <w:lvlText w:val=""/>
+      <w:lvlJc w:val="left"/>
+      <w:pPr>
+        <w:ind w:left="5040" w:hanging="360"/>
+      </w:pPr>
+      <w:rPr>
+        <w:rFonts w:ascii="Symbol" w:hAnsi="Symbol" w:hint="default"/>
+      </w:rPr>
+    </w:lvl>
+    <w:lvl w:ilvl="7" w:tplc="04100003" w:tentative="1">
+      <w:start w:val="1"/>
+      <w:numFmt w:val="bullet"/>
+      <w:lvlText w:val="o"/>
+      <w:lvlJc w:val="left"/>
+      <w:pPr>
+        <w:ind w:left="5760" w:hanging="360"/>
+      </w:pPr>
+      <w:rPr>
+        <w:rFonts w:ascii="Courier New" w:hAnsi="Courier New" w:cs="Courier New" w:hint="default"/>
+      </w:rPr>
+    </w:lvl>
+    <w:lvl w:ilvl="8" w:tplc="04100005" w:tentative="1">
+      <w:start w:val="1"/>
+      <w:numFmt w:val="bullet"/>
+      <w:lvlText w:val=""/>
+      <w:lvlJc w:val="left"/>
+      <w:pPr>
+        <w:ind w:left="6480" w:hanging="360"/>
+      </w:pPr>
+      <w:rPr>
+        <w:rFonts w:ascii="Wingdings" w:hAnsi="Wingdings" w:hint="default"/>
+      </w:rPr>
+    </w:lvl>
+  </w:abstractNum>
+  <w:abstractNum w:abstractNumId="16" w15:restartNumberingAfterBreak="0">
     <w:nsid w:val="38AD1509"/>
     <w:multiLevelType w:val="hybridMultilevel"/>
     <w:tmpl w:val="620A8B5C"/>
@@ -5095,7 +5912,7 @@
       </w:pPr>
     </w:lvl>
   </w:abstractNum>
-  <w:abstractNum w:abstractNumId="10" w15:restartNumberingAfterBreak="0">
+  <w:abstractNum w:abstractNumId="17" w15:restartNumberingAfterBreak="0">
     <w:nsid w:val="38C93D30"/>
     <w:multiLevelType w:val="hybridMultilevel"/>
     <w:tmpl w:val="3A90F25E"/>
@@ -5208,7 +6025,7 @@
       </w:rPr>
     </w:lvl>
   </w:abstractNum>
-  <w:abstractNum w:abstractNumId="11" w15:restartNumberingAfterBreak="0">
+  <w:abstractNum w:abstractNumId="18" w15:restartNumberingAfterBreak="0">
     <w:nsid w:val="3F124A0E"/>
     <w:multiLevelType w:val="multilevel"/>
     <w:tmpl w:val="5F00E8E8"/>
@@ -5329,7 +6146,7 @@
       </w:rPr>
     </w:lvl>
   </w:abstractNum>
-  <w:abstractNum w:abstractNumId="12" w15:restartNumberingAfterBreak="0">
+  <w:abstractNum w:abstractNumId="19" w15:restartNumberingAfterBreak="0">
     <w:nsid w:val="429D3B85"/>
     <w:multiLevelType w:val="hybridMultilevel"/>
     <w:tmpl w:val="162CDD3A"/>
@@ -5418,7 +6235,7 @@
       </w:pPr>
     </w:lvl>
   </w:abstractNum>
-  <w:abstractNum w:abstractNumId="13" w15:restartNumberingAfterBreak="0">
+  <w:abstractNum w:abstractNumId="20" w15:restartNumberingAfterBreak="0">
     <w:nsid w:val="4903468E"/>
     <w:multiLevelType w:val="hybridMultilevel"/>
     <w:tmpl w:val="33CEF2DA"/>
@@ -5507,7 +6324,7 @@
       </w:pPr>
     </w:lvl>
   </w:abstractNum>
-  <w:abstractNum w:abstractNumId="14" w15:restartNumberingAfterBreak="0">
+  <w:abstractNum w:abstractNumId="21" w15:restartNumberingAfterBreak="0">
     <w:nsid w:val="4B5719EF"/>
     <w:multiLevelType w:val="hybridMultilevel"/>
     <w:tmpl w:val="C37AB222"/>
@@ -5620,7 +6437,7 @@
       </w:rPr>
     </w:lvl>
   </w:abstractNum>
-  <w:abstractNum w:abstractNumId="15" w15:restartNumberingAfterBreak="0">
+  <w:abstractNum w:abstractNumId="22" w15:restartNumberingAfterBreak="0">
     <w:nsid w:val="4F180C4F"/>
     <w:multiLevelType w:val="multilevel"/>
     <w:tmpl w:val="F09A0A70"/>
@@ -5630,7 +6447,7 @@
       <w:lvlText w:val="%1."/>
       <w:lvlJc w:val="left"/>
       <w:pPr>
-        <w:ind w:left="720" w:hanging="360"/>
+        <w:ind w:left="786" w:hanging="360"/>
       </w:pPr>
       <w:rPr>
         <w:color w:val="auto"/>
@@ -5741,7 +6558,233 @@
       </w:rPr>
     </w:lvl>
   </w:abstractNum>
-  <w:abstractNum w:abstractNumId="16" w15:restartNumberingAfterBreak="0">
+  <w:abstractNum w:abstractNumId="23" w15:restartNumberingAfterBreak="0">
+    <w:nsid w:val="5E6477F2"/>
+    <w:multiLevelType w:val="hybridMultilevel"/>
+    <w:tmpl w:val="A1A483D2"/>
+    <w:lvl w:ilvl="0" w:tplc="04100001">
+      <w:start w:val="1"/>
+      <w:numFmt w:val="bullet"/>
+      <w:lvlText w:val=""/>
+      <w:lvlJc w:val="left"/>
+      <w:pPr>
+        <w:ind w:left="1428" w:hanging="360"/>
+      </w:pPr>
+      <w:rPr>
+        <w:rFonts w:ascii="Symbol" w:hAnsi="Symbol" w:hint="default"/>
+      </w:rPr>
+    </w:lvl>
+    <w:lvl w:ilvl="1" w:tplc="04100003" w:tentative="1">
+      <w:start w:val="1"/>
+      <w:numFmt w:val="bullet"/>
+      <w:lvlText w:val="o"/>
+      <w:lvlJc w:val="left"/>
+      <w:pPr>
+        <w:ind w:left="2148" w:hanging="360"/>
+      </w:pPr>
+      <w:rPr>
+        <w:rFonts w:ascii="Courier New" w:hAnsi="Courier New" w:cs="Courier New" w:hint="default"/>
+      </w:rPr>
+    </w:lvl>
+    <w:lvl w:ilvl="2" w:tplc="04100005" w:tentative="1">
+      <w:start w:val="1"/>
+      <w:numFmt w:val="bullet"/>
+      <w:lvlText w:val=""/>
+      <w:lvlJc w:val="left"/>
+      <w:pPr>
+        <w:ind w:left="2868" w:hanging="360"/>
+      </w:pPr>
+      <w:rPr>
+        <w:rFonts w:ascii="Wingdings" w:hAnsi="Wingdings" w:hint="default"/>
+      </w:rPr>
+    </w:lvl>
+    <w:lvl w:ilvl="3" w:tplc="04100001" w:tentative="1">
+      <w:start w:val="1"/>
+      <w:numFmt w:val="bullet"/>
+      <w:lvlText w:val=""/>
+      <w:lvlJc w:val="left"/>
+      <w:pPr>
+        <w:ind w:left="3588" w:hanging="360"/>
+      </w:pPr>
+      <w:rPr>
+        <w:rFonts w:ascii="Symbol" w:hAnsi="Symbol" w:hint="default"/>
+      </w:rPr>
+    </w:lvl>
+    <w:lvl w:ilvl="4" w:tplc="04100003" w:tentative="1">
+      <w:start w:val="1"/>
+      <w:numFmt w:val="bullet"/>
+      <w:lvlText w:val="o"/>
+      <w:lvlJc w:val="left"/>
+      <w:pPr>
+        <w:ind w:left="4308" w:hanging="360"/>
+      </w:pPr>
+      <w:rPr>
+        <w:rFonts w:ascii="Courier New" w:hAnsi="Courier New" w:cs="Courier New" w:hint="default"/>
+      </w:rPr>
+    </w:lvl>
+    <w:lvl w:ilvl="5" w:tplc="04100005" w:tentative="1">
+      <w:start w:val="1"/>
+      <w:numFmt w:val="bullet"/>
+      <w:lvlText w:val=""/>
+      <w:lvlJc w:val="left"/>
+      <w:pPr>
+        <w:ind w:left="5028" w:hanging="360"/>
+      </w:pPr>
+      <w:rPr>
+        <w:rFonts w:ascii="Wingdings" w:hAnsi="Wingdings" w:hint="default"/>
+      </w:rPr>
+    </w:lvl>
+    <w:lvl w:ilvl="6" w:tplc="04100001" w:tentative="1">
+      <w:start w:val="1"/>
+      <w:numFmt w:val="bullet"/>
+      <w:lvlText w:val=""/>
+      <w:lvlJc w:val="left"/>
+      <w:pPr>
+        <w:ind w:left="5748" w:hanging="360"/>
+      </w:pPr>
+      <w:rPr>
+        <w:rFonts w:ascii="Symbol" w:hAnsi="Symbol" w:hint="default"/>
+      </w:rPr>
+    </w:lvl>
+    <w:lvl w:ilvl="7" w:tplc="04100003" w:tentative="1">
+      <w:start w:val="1"/>
+      <w:numFmt w:val="bullet"/>
+      <w:lvlText w:val="o"/>
+      <w:lvlJc w:val="left"/>
+      <w:pPr>
+        <w:ind w:left="6468" w:hanging="360"/>
+      </w:pPr>
+      <w:rPr>
+        <w:rFonts w:ascii="Courier New" w:hAnsi="Courier New" w:cs="Courier New" w:hint="default"/>
+      </w:rPr>
+    </w:lvl>
+    <w:lvl w:ilvl="8" w:tplc="04100005" w:tentative="1">
+      <w:start w:val="1"/>
+      <w:numFmt w:val="bullet"/>
+      <w:lvlText w:val=""/>
+      <w:lvlJc w:val="left"/>
+      <w:pPr>
+        <w:ind w:left="7188" w:hanging="360"/>
+      </w:pPr>
+      <w:rPr>
+        <w:rFonts w:ascii="Wingdings" w:hAnsi="Wingdings" w:hint="default"/>
+      </w:rPr>
+    </w:lvl>
+  </w:abstractNum>
+  <w:abstractNum w:abstractNumId="24" w15:restartNumberingAfterBreak="0">
+    <w:nsid w:val="636C6E66"/>
+    <w:multiLevelType w:val="hybridMultilevel"/>
+    <w:tmpl w:val="1B168CD4"/>
+    <w:lvl w:ilvl="0" w:tplc="04100001">
+      <w:start w:val="1"/>
+      <w:numFmt w:val="bullet"/>
+      <w:lvlText w:val=""/>
+      <w:lvlJc w:val="left"/>
+      <w:pPr>
+        <w:ind w:left="720" w:hanging="360"/>
+      </w:pPr>
+      <w:rPr>
+        <w:rFonts w:ascii="Symbol" w:hAnsi="Symbol" w:hint="default"/>
+      </w:rPr>
+    </w:lvl>
+    <w:lvl w:ilvl="1" w:tplc="04100003" w:tentative="1">
+      <w:start w:val="1"/>
+      <w:numFmt w:val="bullet"/>
+      <w:lvlText w:val="o"/>
+      <w:lvlJc w:val="left"/>
+      <w:pPr>
+        <w:ind w:left="1440" w:hanging="360"/>
+      </w:pPr>
+      <w:rPr>
+        <w:rFonts w:ascii="Courier New" w:hAnsi="Courier New" w:cs="Courier New" w:hint="default"/>
+      </w:rPr>
+    </w:lvl>
+    <w:lvl w:ilvl="2" w:tplc="04100005" w:tentative="1">
+      <w:start w:val="1"/>
+      <w:numFmt w:val="bullet"/>
+      <w:lvlText w:val=""/>
+      <w:lvlJc w:val="left"/>
+      <w:pPr>
+        <w:ind w:left="2160" w:hanging="360"/>
+      </w:pPr>
+      <w:rPr>
+        <w:rFonts w:ascii="Wingdings" w:hAnsi="Wingdings" w:hint="default"/>
+      </w:rPr>
+    </w:lvl>
+    <w:lvl w:ilvl="3" w:tplc="04100001" w:tentative="1">
+      <w:start w:val="1"/>
+      <w:numFmt w:val="bullet"/>
+      <w:lvlText w:val=""/>
+      <w:lvlJc w:val="left"/>
+      <w:pPr>
+        <w:ind w:left="2880" w:hanging="360"/>
+      </w:pPr>
+      <w:rPr>
+        <w:rFonts w:ascii="Symbol" w:hAnsi="Symbol" w:hint="default"/>
+      </w:rPr>
+    </w:lvl>
+    <w:lvl w:ilvl="4" w:tplc="04100003" w:tentative="1">
+      <w:start w:val="1"/>
+      <w:numFmt w:val="bullet"/>
+      <w:lvlText w:val="o"/>
+      <w:lvlJc w:val="left"/>
+      <w:pPr>
+        <w:ind w:left="3600" w:hanging="360"/>
+      </w:pPr>
+      <w:rPr>
+        <w:rFonts w:ascii="Courier New" w:hAnsi="Courier New" w:cs="Courier New" w:hint="default"/>
+      </w:rPr>
+    </w:lvl>
+    <w:lvl w:ilvl="5" w:tplc="04100005" w:tentative="1">
+      <w:start w:val="1"/>
+      <w:numFmt w:val="bullet"/>
+      <w:lvlText w:val=""/>
+      <w:lvlJc w:val="left"/>
+      <w:pPr>
+        <w:ind w:left="4320" w:hanging="360"/>
+      </w:pPr>
+      <w:rPr>
+        <w:rFonts w:ascii="Wingdings" w:hAnsi="Wingdings" w:hint="default"/>
+      </w:rPr>
+    </w:lvl>
+    <w:lvl w:ilvl="6" w:tplc="04100001" w:tentative="1">
+      <w:start w:val="1"/>
+      <w:numFmt w:val="bullet"/>
+      <w:lvlText w:val=""/>
+      <w:lvlJc w:val="left"/>
+      <w:pPr>
+        <w:ind w:left="5040" w:hanging="360"/>
+      </w:pPr>
+      <w:rPr>
+        <w:rFonts w:ascii="Symbol" w:hAnsi="Symbol" w:hint="default"/>
+      </w:rPr>
+    </w:lvl>
+    <w:lvl w:ilvl="7" w:tplc="04100003" w:tentative="1">
+      <w:start w:val="1"/>
+      <w:numFmt w:val="bullet"/>
+      <w:lvlText w:val="o"/>
+      <w:lvlJc w:val="left"/>
+      <w:pPr>
+        <w:ind w:left="5760" w:hanging="360"/>
+      </w:pPr>
+      <w:rPr>
+        <w:rFonts w:ascii="Courier New" w:hAnsi="Courier New" w:cs="Courier New" w:hint="default"/>
+      </w:rPr>
+    </w:lvl>
+    <w:lvl w:ilvl="8" w:tplc="04100005" w:tentative="1">
+      <w:start w:val="1"/>
+      <w:numFmt w:val="bullet"/>
+      <w:lvlText w:val=""/>
+      <w:lvlJc w:val="left"/>
+      <w:pPr>
+        <w:ind w:left="6480" w:hanging="360"/>
+      </w:pPr>
+      <w:rPr>
+        <w:rFonts w:ascii="Wingdings" w:hAnsi="Wingdings" w:hint="default"/>
+      </w:rPr>
+    </w:lvl>
+  </w:abstractNum>
+  <w:abstractNum w:abstractNumId="25" w15:restartNumberingAfterBreak="0">
     <w:nsid w:val="68892E79"/>
     <w:multiLevelType w:val="multilevel"/>
     <w:tmpl w:val="14AEDAEE"/>
@@ -5862,7 +6905,206 @@
       </w:rPr>
     </w:lvl>
   </w:abstractNum>
-  <w:abstractNum w:abstractNumId="17" w15:restartNumberingAfterBreak="0">
+  <w:abstractNum w:abstractNumId="26" w15:restartNumberingAfterBreak="0">
+    <w:nsid w:val="77A54CBF"/>
+    <w:multiLevelType w:val="hybridMultilevel"/>
+    <w:tmpl w:val="F364D916"/>
+    <w:lvl w:ilvl="0" w:tplc="0410000F">
+      <w:start w:val="1"/>
+      <w:numFmt w:val="decimal"/>
+      <w:lvlText w:val="%1."/>
+      <w:lvlJc w:val="left"/>
+      <w:pPr>
+        <w:ind w:left="720" w:hanging="360"/>
+      </w:pPr>
+    </w:lvl>
+    <w:lvl w:ilvl="1" w:tplc="04100019" w:tentative="1">
+      <w:start w:val="1"/>
+      <w:numFmt w:val="lowerLetter"/>
+      <w:lvlText w:val="%2."/>
+      <w:lvlJc w:val="left"/>
+      <w:pPr>
+        <w:ind w:left="1440" w:hanging="360"/>
+      </w:pPr>
+    </w:lvl>
+    <w:lvl w:ilvl="2" w:tplc="0410001B" w:tentative="1">
+      <w:start w:val="1"/>
+      <w:numFmt w:val="lowerRoman"/>
+      <w:lvlText w:val="%3."/>
+      <w:lvlJc w:val="right"/>
+      <w:pPr>
+        <w:ind w:left="2160" w:hanging="180"/>
+      </w:pPr>
+    </w:lvl>
+    <w:lvl w:ilvl="3" w:tplc="0410000F" w:tentative="1">
+      <w:start w:val="1"/>
+      <w:numFmt w:val="decimal"/>
+      <w:lvlText w:val="%4."/>
+      <w:lvlJc w:val="left"/>
+      <w:pPr>
+        <w:ind w:left="2880" w:hanging="360"/>
+      </w:pPr>
+    </w:lvl>
+    <w:lvl w:ilvl="4" w:tplc="04100019" w:tentative="1">
+      <w:start w:val="1"/>
+      <w:numFmt w:val="lowerLetter"/>
+      <w:lvlText w:val="%5."/>
+      <w:lvlJc w:val="left"/>
+      <w:pPr>
+        <w:ind w:left="3600" w:hanging="360"/>
+      </w:pPr>
+    </w:lvl>
+    <w:lvl w:ilvl="5" w:tplc="0410001B" w:tentative="1">
+      <w:start w:val="1"/>
+      <w:numFmt w:val="lowerRoman"/>
+      <w:lvlText w:val="%6."/>
+      <w:lvlJc w:val="right"/>
+      <w:pPr>
+        <w:ind w:left="4320" w:hanging="180"/>
+      </w:pPr>
+    </w:lvl>
+    <w:lvl w:ilvl="6" w:tplc="0410000F" w:tentative="1">
+      <w:start w:val="1"/>
+      <w:numFmt w:val="decimal"/>
+      <w:lvlText w:val="%7."/>
+      <w:lvlJc w:val="left"/>
+      <w:pPr>
+        <w:ind w:left="5040" w:hanging="360"/>
+      </w:pPr>
+    </w:lvl>
+    <w:lvl w:ilvl="7" w:tplc="04100019" w:tentative="1">
+      <w:start w:val="1"/>
+      <w:numFmt w:val="lowerLetter"/>
+      <w:lvlText w:val="%8."/>
+      <w:lvlJc w:val="left"/>
+      <w:pPr>
+        <w:ind w:left="5760" w:hanging="360"/>
+      </w:pPr>
+    </w:lvl>
+    <w:lvl w:ilvl="8" w:tplc="0410001B" w:tentative="1">
+      <w:start w:val="1"/>
+      <w:numFmt w:val="lowerRoman"/>
+      <w:lvlText w:val="%9."/>
+      <w:lvlJc w:val="right"/>
+      <w:pPr>
+        <w:ind w:left="6480" w:hanging="180"/>
+      </w:pPr>
+    </w:lvl>
+  </w:abstractNum>
+  <w:abstractNum w:abstractNumId="27" w15:restartNumberingAfterBreak="0">
+    <w:nsid w:val="7B1C309B"/>
+    <w:multiLevelType w:val="hybridMultilevel"/>
+    <w:tmpl w:val="B0484078"/>
+    <w:lvl w:ilvl="0" w:tplc="04100001">
+      <w:start w:val="1"/>
+      <w:numFmt w:val="bullet"/>
+      <w:lvlText w:val=""/>
+      <w:lvlJc w:val="left"/>
+      <w:pPr>
+        <w:ind w:left="1080" w:hanging="360"/>
+      </w:pPr>
+      <w:rPr>
+        <w:rFonts w:ascii="Symbol" w:hAnsi="Symbol" w:hint="default"/>
+      </w:rPr>
+    </w:lvl>
+    <w:lvl w:ilvl="1" w:tplc="04100003" w:tentative="1">
+      <w:start w:val="1"/>
+      <w:numFmt w:val="bullet"/>
+      <w:lvlText w:val="o"/>
+      <w:lvlJc w:val="left"/>
+      <w:pPr>
+        <w:ind w:left="1800" w:hanging="360"/>
+      </w:pPr>
+      <w:rPr>
+        <w:rFonts w:ascii="Courier New" w:hAnsi="Courier New" w:cs="Courier New" w:hint="default"/>
+      </w:rPr>
+    </w:lvl>
+    <w:lvl w:ilvl="2" w:tplc="04100005" w:tentative="1">
+      <w:start w:val="1"/>
+      <w:numFmt w:val="bullet"/>
+      <w:lvlText w:val=""/>
+      <w:lvlJc w:val="left"/>
+      <w:pPr>
+        <w:ind w:left="2520" w:hanging="360"/>
+      </w:pPr>
+      <w:rPr>
+        <w:rFonts w:ascii="Wingdings" w:hAnsi="Wingdings" w:hint="default"/>
+      </w:rPr>
+    </w:lvl>
+    <w:lvl w:ilvl="3" w:tplc="04100001" w:tentative="1">
+      <w:start w:val="1"/>
+      <w:numFmt w:val="bullet"/>
+      <w:lvlText w:val=""/>
+      <w:lvlJc w:val="left"/>
+      <w:pPr>
+        <w:ind w:left="3240" w:hanging="360"/>
+      </w:pPr>
+      <w:rPr>
+        <w:rFonts w:ascii="Symbol" w:hAnsi="Symbol" w:hint="default"/>
+      </w:rPr>
+    </w:lvl>
+    <w:lvl w:ilvl="4" w:tplc="04100003" w:tentative="1">
+      <w:start w:val="1"/>
+      <w:numFmt w:val="bullet"/>
+      <w:lvlText w:val="o"/>
+      <w:lvlJc w:val="left"/>
+      <w:pPr>
+        <w:ind w:left="3960" w:hanging="360"/>
+      </w:pPr>
+      <w:rPr>
+        <w:rFonts w:ascii="Courier New" w:hAnsi="Courier New" w:cs="Courier New" w:hint="default"/>
+      </w:rPr>
+    </w:lvl>
+    <w:lvl w:ilvl="5" w:tplc="04100005" w:tentative="1">
+      <w:start w:val="1"/>
+      <w:numFmt w:val="bullet"/>
+      <w:lvlText w:val=""/>
+      <w:lvlJc w:val="left"/>
+      <w:pPr>
+        <w:ind w:left="4680" w:hanging="360"/>
+      </w:pPr>
+      <w:rPr>
+        <w:rFonts w:ascii="Wingdings" w:hAnsi="Wingdings" w:hint="default"/>
+      </w:rPr>
+    </w:lvl>
+    <w:lvl w:ilvl="6" w:tplc="04100001" w:tentative="1">
+      <w:start w:val="1"/>
+      <w:numFmt w:val="bullet"/>
+      <w:lvlText w:val=""/>
+      <w:lvlJc w:val="left"/>
+      <w:pPr>
+        <w:ind w:left="5400" w:hanging="360"/>
+      </w:pPr>
+      <w:rPr>
+        <w:rFonts w:ascii="Symbol" w:hAnsi="Symbol" w:hint="default"/>
+      </w:rPr>
+    </w:lvl>
+    <w:lvl w:ilvl="7" w:tplc="04100003" w:tentative="1">
+      <w:start w:val="1"/>
+      <w:numFmt w:val="bullet"/>
+      <w:lvlText w:val="o"/>
+      <w:lvlJc w:val="left"/>
+      <w:pPr>
+        <w:ind w:left="6120" w:hanging="360"/>
+      </w:pPr>
+      <w:rPr>
+        <w:rFonts w:ascii="Courier New" w:hAnsi="Courier New" w:cs="Courier New" w:hint="default"/>
+      </w:rPr>
+    </w:lvl>
+    <w:lvl w:ilvl="8" w:tplc="04100005" w:tentative="1">
+      <w:start w:val="1"/>
+      <w:numFmt w:val="bullet"/>
+      <w:lvlText w:val=""/>
+      <w:lvlJc w:val="left"/>
+      <w:pPr>
+        <w:ind w:left="6840" w:hanging="360"/>
+      </w:pPr>
+      <w:rPr>
+        <w:rFonts w:ascii="Wingdings" w:hAnsi="Wingdings" w:hint="default"/>
+      </w:rPr>
+    </w:lvl>
+  </w:abstractNum>
+  <w:abstractNum w:abstractNumId="28" w15:restartNumberingAfterBreak="0">
     <w:nsid w:val="7CB166AA"/>
     <w:multiLevelType w:val="hybridMultilevel"/>
     <w:tmpl w:val="AE5C6B80"/>
@@ -5948,68 +7190,101 @@
       </w:pPr>
     </w:lvl>
   </w:abstractNum>
-  <w:num w:numId="1">
+  <w:num w:numId="1" w16cid:durableId="1822847560">
+    <w:abstractNumId w:val="10"/>
+  </w:num>
+  <w:num w:numId="2" w16cid:durableId="123353637">
+    <w:abstractNumId w:val="19"/>
+  </w:num>
+  <w:num w:numId="3" w16cid:durableId="322319166">
+    <w:abstractNumId w:val="20"/>
+  </w:num>
+  <w:num w:numId="4" w16cid:durableId="1067147566">
+    <w:abstractNumId w:val="9"/>
+  </w:num>
+  <w:num w:numId="5" w16cid:durableId="1553149844">
+    <w:abstractNumId w:val="28"/>
+  </w:num>
+  <w:num w:numId="6" w16cid:durableId="1986854921">
+    <w:abstractNumId w:val="16"/>
+  </w:num>
+  <w:num w:numId="7" w16cid:durableId="1079788619">
+    <w:abstractNumId w:val="12"/>
+  </w:num>
+  <w:num w:numId="8" w16cid:durableId="86311694">
+    <w:abstractNumId w:val="7"/>
+  </w:num>
+  <w:num w:numId="9" w16cid:durableId="1525093409">
+    <w:abstractNumId w:val="12"/>
+  </w:num>
+  <w:num w:numId="10" w16cid:durableId="649594841">
+    <w:abstractNumId w:val="25"/>
+  </w:num>
+  <w:num w:numId="11" w16cid:durableId="1017317202">
+    <w:abstractNumId w:val="18"/>
+  </w:num>
+  <w:num w:numId="12" w16cid:durableId="394547572">
+    <w:abstractNumId w:val="0"/>
+  </w:num>
+  <w:num w:numId="13" w16cid:durableId="1917090650">
+    <w:abstractNumId w:val="4"/>
+  </w:num>
+  <w:num w:numId="14" w16cid:durableId="1010789820">
+    <w:abstractNumId w:val="11"/>
+  </w:num>
+  <w:num w:numId="15" w16cid:durableId="1867212670">
+    <w:abstractNumId w:val="21"/>
+  </w:num>
+  <w:num w:numId="16" w16cid:durableId="1312557086">
+    <w:abstractNumId w:val="22"/>
+  </w:num>
+  <w:num w:numId="17" w16cid:durableId="1265454615">
+    <w:abstractNumId w:val="14"/>
+  </w:num>
+  <w:num w:numId="18" w16cid:durableId="588470593">
+    <w:abstractNumId w:val="6"/>
+  </w:num>
+  <w:num w:numId="19" w16cid:durableId="1283532479">
+    <w:abstractNumId w:val="17"/>
+  </w:num>
+  <w:num w:numId="20" w16cid:durableId="354578785">
+    <w:abstractNumId w:val="23"/>
+  </w:num>
+  <w:num w:numId="21" w16cid:durableId="2141920933">
+    <w:abstractNumId w:val="26"/>
+  </w:num>
+  <w:num w:numId="22" w16cid:durableId="705721549">
+    <w:abstractNumId w:val="2"/>
+  </w:num>
+  <w:num w:numId="23" w16cid:durableId="1768767749">
+    <w:abstractNumId w:val="27"/>
+  </w:num>
+  <w:num w:numId="24" w16cid:durableId="1059282957">
+    <w:abstractNumId w:val="3"/>
+  </w:num>
+  <w:num w:numId="25" w16cid:durableId="1935431997">
+    <w:abstractNumId w:val="1"/>
+  </w:num>
+  <w:num w:numId="26" w16cid:durableId="252907231">
+    <w:abstractNumId w:val="15"/>
+  </w:num>
+  <w:num w:numId="27" w16cid:durableId="1227380638">
+    <w:abstractNumId w:val="24"/>
+  </w:num>
+  <w:num w:numId="28" w16cid:durableId="1328902377">
+    <w:abstractNumId w:val="13"/>
+  </w:num>
+  <w:num w:numId="29" w16cid:durableId="469907420">
     <w:abstractNumId w:val="5"/>
   </w:num>
-  <w:num w:numId="2">
-    <w:abstractNumId w:val="12"/>
-  </w:num>
-  <w:num w:numId="3">
-    <w:abstractNumId w:val="13"/>
-  </w:num>
-  <w:num w:numId="4">
-    <w:abstractNumId w:val="4"/>
-  </w:num>
-  <w:num w:numId="5">
-    <w:abstractNumId w:val="17"/>
-  </w:num>
-  <w:num w:numId="6">
-    <w:abstractNumId w:val="9"/>
-  </w:num>
-  <w:num w:numId="7">
-    <w:abstractNumId w:val="7"/>
-  </w:num>
-  <w:num w:numId="8">
-    <w:abstractNumId w:val="3"/>
-  </w:num>
-  <w:num w:numId="9">
-    <w:abstractNumId w:val="7"/>
-  </w:num>
-  <w:num w:numId="10">
-    <w:abstractNumId w:val="16"/>
-  </w:num>
-  <w:num w:numId="11">
-    <w:abstractNumId w:val="11"/>
-  </w:num>
-  <w:num w:numId="12">
-    <w:abstractNumId w:val="0"/>
-  </w:num>
-  <w:num w:numId="13">
-    <w:abstractNumId w:val="1"/>
-  </w:num>
-  <w:num w:numId="14">
-    <w:abstractNumId w:val="6"/>
-  </w:num>
-  <w:num w:numId="15">
-    <w:abstractNumId w:val="14"/>
-  </w:num>
-  <w:num w:numId="16">
-    <w:abstractNumId w:val="15"/>
-  </w:num>
-  <w:num w:numId="17">
+  <w:num w:numId="30" w16cid:durableId="1861507248">
     <w:abstractNumId w:val="8"/>
-  </w:num>
-  <w:num w:numId="18">
-    <w:abstractNumId w:val="2"/>
-  </w:num>
-  <w:num w:numId="19">
-    <w:abstractNumId w:val="10"/>
   </w:num>
 </w:numbering>
 </file>
 
 <file path=word/styles.xml><?xml version="1.0" encoding="utf-8"?>
-<w:styles xmlns:mc="http://schemas.openxmlformats.org/markup-compatibility/2006" xmlns:r="http://schemas.openxmlformats.org/officeDocument/2006/relationships" xmlns:w="http://schemas.openxmlformats.org/wordprocessingml/2006/main" xmlns:w14="http://schemas.microsoft.com/office/word/2010/wordml" xmlns:w15="http://schemas.microsoft.com/office/word/2012/wordml" xmlns:w16se="http://schemas.microsoft.com/office/word/2015/wordml/symex" mc:Ignorable="w14 w15 w16se">
+<w:styles xmlns:mc="http://schemas.openxmlformats.org/markup-compatibility/2006" xmlns:r="http://schemas.openxmlformats.org/officeDocument/2006/relationships" xmlns:w="http://schemas.openxmlformats.org/wordprocessingml/2006/main" xmlns:w14="http://schemas.microsoft.com/office/word/2010/wordml" xmlns:w15="http://schemas.microsoft.com/office/word/2012/wordml" xmlns:w16cex="http://schemas.microsoft.com/office/word/2018/wordml/cex" xmlns:w16cid="http://schemas.microsoft.com/office/word/2016/wordml/cid" xmlns:w16="http://schemas.microsoft.com/office/word/2018/wordml" xmlns:w16sdtdh="http://schemas.microsoft.com/office/word/2020/wordml/sdtdatahash" xmlns:w16se="http://schemas.microsoft.com/office/word/2015/wordml/symex" mc:Ignorable="w14 w15 w16se w16cid w16 w16cex w16sdtdh">
   <w:docDefaults>
     <w:rPrDefault>
       <w:rPr>
@@ -6025,7 +7300,7 @@
       </w:pPr>
     </w:pPrDefault>
   </w:docDefaults>
-  <w:latentStyles w:defLockedState="0" w:defUIPriority="99" w:defSemiHidden="0" w:defUnhideWhenUsed="0" w:defQFormat="0" w:count="371">
+  <w:latentStyles w:defLockedState="0" w:defUIPriority="99" w:defSemiHidden="0" w:defUnhideWhenUsed="0" w:defQFormat="0" w:count="376">
     <w:lsdException w:name="Normal" w:uiPriority="0" w:qFormat="1"/>
     <w:lsdException w:name="heading 1" w:uiPriority="9" w:qFormat="1"/>
     <w:lsdException w:name="heading 2" w:semiHidden="1" w:uiPriority="9" w:unhideWhenUsed="1" w:qFormat="1"/>
@@ -6131,7 +7406,6 @@
     <w:lsdException w:name="HTML Sample" w:semiHidden="1" w:unhideWhenUsed="1"/>
     <w:lsdException w:name="HTML Typewriter" w:semiHidden="1" w:unhideWhenUsed="1"/>
     <w:lsdException w:name="HTML Variable" w:semiHidden="1" w:unhideWhenUsed="1"/>
-    <w:lsdException w:name="Normal Table" w:semiHidden="1" w:unhideWhenUsed="1"/>
     <w:lsdException w:name="annotation subject" w:semiHidden="1" w:unhideWhenUsed="1"/>
     <w:lsdException w:name="No List" w:semiHidden="1" w:unhideWhenUsed="1"/>
     <w:lsdException w:name="Outline List 1" w:semiHidden="1" w:unhideWhenUsed="1"/>
@@ -6174,11 +7448,8 @@
     <w:lsdException w:name="Table Contemporary" w:semiHidden="1" w:unhideWhenUsed="1"/>
     <w:lsdException w:name="Table Elegant" w:semiHidden="1" w:unhideWhenUsed="1"/>
     <w:lsdException w:name="Table Professional" w:semiHidden="1" w:unhideWhenUsed="1"/>
-    <w:lsdException w:name="Table Subtle 1" w:semiHidden="1" w:unhideWhenUsed="1"/>
     <w:lsdException w:name="Table Subtle 2" w:semiHidden="1" w:unhideWhenUsed="1"/>
     <w:lsdException w:name="Table Web 1" w:semiHidden="1" w:unhideWhenUsed="1"/>
-    <w:lsdException w:name="Table Web 2" w:semiHidden="1" w:unhideWhenUsed="1"/>
-    <w:lsdException w:name="Table Web 3" w:semiHidden="1" w:unhideWhenUsed="1"/>
     <w:lsdException w:name="Balloon Text" w:semiHidden="1" w:unhideWhenUsed="1"/>
     <w:lsdException w:name="Table Grid" w:uiPriority="39"/>
     <w:lsdException w:name="Table Theme" w:semiHidden="1" w:unhideWhenUsed="1"/>
@@ -6397,6 +7668,11 @@
     <w:lsdException w:name="List Table 5 Dark Accent 6" w:uiPriority="50"/>
     <w:lsdException w:name="List Table 6 Colorful Accent 6" w:uiPriority="51"/>
     <w:lsdException w:name="List Table 7 Colorful Accent 6" w:uiPriority="52"/>
+    <w:lsdException w:name="Mention" w:semiHidden="1" w:unhideWhenUsed="1"/>
+    <w:lsdException w:name="Smart Hyperlink" w:semiHidden="1" w:unhideWhenUsed="1"/>
+    <w:lsdException w:name="Hashtag" w:semiHidden="1" w:unhideWhenUsed="1"/>
+    <w:lsdException w:name="Unresolved Mention" w:semiHidden="1" w:unhideWhenUsed="1"/>
+    <w:lsdException w:name="Smart Link" w:semiHidden="1" w:unhideWhenUsed="1"/>
   </w:latentStyles>
   <w:style w:type="paragraph" w:default="1" w:styleId="Normale">
     <w:name w:val="Normal"/>
@@ -6558,6 +7834,36 @@
     <w:rPr>
       <w:color w:val="0563C1" w:themeColor="hyperlink"/>
       <w:u w:val="single"/>
+    </w:rPr>
+  </w:style>
+  <w:style w:type="paragraph" w:styleId="Testofumetto">
+    <w:name w:val="Balloon Text"/>
+    <w:basedOn w:val="Normale"/>
+    <w:link w:val="TestofumettoCarattere"/>
+    <w:uiPriority w:val="99"/>
+    <w:semiHidden/>
+    <w:unhideWhenUsed/>
+    <w:rsid w:val="00A47381"/>
+    <w:pPr>
+      <w:spacing w:after="0" w:line="240" w:lineRule="auto"/>
+    </w:pPr>
+    <w:rPr>
+      <w:rFonts w:ascii="Segoe UI" w:hAnsi="Segoe UI" w:cs="Segoe UI"/>
+      <w:sz w:val="18"/>
+      <w:szCs w:val="18"/>
+    </w:rPr>
+  </w:style>
+  <w:style w:type="character" w:customStyle="1" w:styleId="TestofumettoCarattere">
+    <w:name w:val="Testo fumetto Carattere"/>
+    <w:basedOn w:val="Carpredefinitoparagrafo"/>
+    <w:link w:val="Testofumetto"/>
+    <w:uiPriority w:val="99"/>
+    <w:semiHidden/>
+    <w:rsid w:val="00A47381"/>
+    <w:rPr>
+      <w:rFonts w:ascii="Segoe UI" w:hAnsi="Segoe UI" w:cs="Segoe UI"/>
+      <w:sz w:val="18"/>
+      <w:szCs w:val="18"/>
     </w:rPr>
   </w:style>
 </w:styles>
@@ -6859,12 +8165,6 @@
 </file>
 
 <file path=customXml/item1.xml><?xml version="1.0" encoding="utf-8"?>
-<p:properties xmlns:p="http://schemas.microsoft.com/office/2006/metadata/properties" xmlns:xsi="http://www.w3.org/2001/XMLSchema-instance" xmlns:pc="http://schemas.microsoft.com/office/infopath/2007/PartnerControls">
-  <documentManagement/>
-</p:properties>
-</file>
-
-<file path=customXml/item2.xml><?xml version="1.0" encoding="utf-8"?>
 <?mso-contentType ?>
 <FormTemplates xmlns="http://schemas.microsoft.com/sharepoint/v3/contenttype/forms">
   <Display>DocumentLibraryForm</Display>
@@ -6873,7 +8173,7 @@
 </FormTemplates>
 </file>
 
-<file path=customXml/item3.xml><?xml version="1.0" encoding="utf-8"?>
+<file path=customXml/item2.xml><?xml version="1.0" encoding="utf-8"?>
 <ct:contentTypeSchema xmlns:ct="http://schemas.microsoft.com/office/2006/metadata/contentType" xmlns:ma="http://schemas.microsoft.com/office/2006/metadata/properties/metaAttributes" ct:_="" ma:_="" ma:contentTypeName="Documento" ma:contentTypeID="0x0101008AAC008EABA801438268FAF2C7E0594C" ma:contentTypeVersion="9" ma:contentTypeDescription="Creare un nuovo documento." ma:contentTypeScope="" ma:versionID="000510e6de4ad11ec78afc3623c6a0f4">
   <xsd:schema xmlns:xsd="http://www.w3.org/2001/XMLSchema" xmlns:xs="http://www.w3.org/2001/XMLSchema" xmlns:p="http://schemas.microsoft.com/office/2006/metadata/properties" xmlns:ns3="cbdaddff-a8b3-45e2-adb9-6835825f0c60" targetNamespace="http://schemas.microsoft.com/office/2006/metadata/properties" ma:root="true" ma:fieldsID="52f2984e7fa4c82a1ab1e5190e3405bf" ns3:_="">
     <xsd:import namespace="cbdaddff-a8b3-45e2-adb9-6835825f0c60"/>
@@ -7051,20 +8351,17 @@
 </ct:contentTypeSchema>
 </file>
 
-<file path=customXml/item4.xml><?xml version="1.0" encoding="utf-8"?>
+<file path=customXml/item3.xml><?xml version="1.0" encoding="utf-8"?>
 <b:Sources xmlns:b="http://schemas.openxmlformats.org/officeDocument/2006/bibliography" xmlns="http://schemas.openxmlformats.org/officeDocument/2006/bibliography" SelectedStyle="\APASixthEditionOfficeOnline.xsl" StyleName="APA" Version="6"/>
 </file>
 
-<file path=customXml/itemProps1.xml><?xml version="1.0" encoding="utf-8"?>
-<ds:datastoreItem xmlns:ds="http://schemas.openxmlformats.org/officeDocument/2006/customXml" ds:itemID="{92926BC3-3A94-4750-BA92-67A7FA745CB4}">
-  <ds:schemaRefs>
-    <ds:schemaRef ds:uri="http://schemas.microsoft.com/office/2006/metadata/properties"/>
-    <ds:schemaRef ds:uri="http://schemas.microsoft.com/office/infopath/2007/PartnerControls"/>
-  </ds:schemaRefs>
-</ds:datastoreItem>
+<file path=customXml/item4.xml><?xml version="1.0" encoding="utf-8"?>
+<p:properties xmlns:p="http://schemas.microsoft.com/office/2006/metadata/properties" xmlns:xsi="http://www.w3.org/2001/XMLSchema-instance" xmlns:pc="http://schemas.microsoft.com/office/infopath/2007/PartnerControls">
+  <documentManagement/>
+</p:properties>
 </file>
 
-<file path=customXml/itemProps2.xml><?xml version="1.0" encoding="utf-8"?>
+<file path=customXml/itemProps1.xml><?xml version="1.0" encoding="utf-8"?>
 <ds:datastoreItem xmlns:ds="http://schemas.openxmlformats.org/officeDocument/2006/customXml" ds:itemID="{EBF4332A-B353-49E6-B4E9-930C8FA641A2}">
   <ds:schemaRefs>
     <ds:schemaRef ds:uri="http://schemas.microsoft.com/sharepoint/v3/contenttype/forms"/>
@@ -7072,7 +8369,7 @@
 </ds:datastoreItem>
 </file>
 
-<file path=customXml/itemProps3.xml><?xml version="1.0" encoding="utf-8"?>
+<file path=customXml/itemProps2.xml><?xml version="1.0" encoding="utf-8"?>
 <ds:datastoreItem xmlns:ds="http://schemas.openxmlformats.org/officeDocument/2006/customXml" ds:itemID="{CC00EFEB-477E-476C-9112-35408640B146}">
   <ds:schemaRefs>
     <ds:schemaRef ds:uri="http://schemas.microsoft.com/office/2006/metadata/contentType"/>
@@ -7090,10 +8387,19 @@
 </ds:datastoreItem>
 </file>
 
-<file path=customXml/itemProps4.xml><?xml version="1.0" encoding="utf-8"?>
-<ds:datastoreItem xmlns:ds="http://schemas.openxmlformats.org/officeDocument/2006/customXml" ds:itemID="{2A7CBEC6-0746-419C-967F-C319BFF57409}">
+<file path=customXml/itemProps3.xml><?xml version="1.0" encoding="utf-8"?>
+<ds:datastoreItem xmlns:ds="http://schemas.openxmlformats.org/officeDocument/2006/customXml" ds:itemID="{4A142BD1-28A4-486A-BCED-9E1416ADAFD6}">
   <ds:schemaRefs>
     <ds:schemaRef ds:uri="http://schemas.openxmlformats.org/officeDocument/2006/bibliography"/>
   </ds:schemaRefs>
 </ds:datastoreItem>
+</file>
+
+<file path=customXml/itemProps4.xml><?xml version="1.0" encoding="utf-8"?>
+<ds:datastoreItem xmlns:ds="http://schemas.openxmlformats.org/officeDocument/2006/customXml" ds:itemID="{92926BC3-3A94-4750-BA92-67A7FA745CB4}">
+  <ds:schemaRefs>
+    <ds:schemaRef ds:uri="http://schemas.microsoft.com/office/2006/metadata/properties"/>
+    <ds:schemaRef ds:uri="http://schemas.microsoft.com/office/infopath/2007/PartnerControls"/>
+  </ds:schemaRefs>
+</ds:datastoreItem>
 </file>
</xml_diff>